<commit_message>
Modificación de ERS y consultas a BD
Se cambió el modelo de datos en la ERS y se añadieron métodos de
consulta a BD
</commit_message>
<xml_diff>
--- a/Documentación/Especificación de requerimientos/Cinco en Línea - Especificación de requerimientos.docx
+++ b/Documentación/Especificación de requerimientos/Cinco en Línea - Especificación de requerimientos.docx
@@ -1188,6 +1188,58 @@
             <w:r>
               <w:t>Primera versión del documento</w:t>
             </w:r>
+          </w:p>
+        </w:tc>
+      </w:tr>
+      <w:tr>
+        <w:tc>
+          <w:tcPr>
+            <w:cnfStyle w:val="001000000000" w:firstRow="0" w:lastRow="0" w:firstColumn="1" w:lastColumn="0" w:oddVBand="0" w:evenVBand="0" w:oddHBand="0" w:evenHBand="0" w:firstRowFirstColumn="0" w:firstRowLastColumn="0" w:lastRowFirstColumn="0" w:lastRowLastColumn="0"/>
+            <w:tcW w:w="2207" w:type="dxa"/>
+          </w:tcPr>
+          <w:p>
+            <w:r>
+              <w:t>14/09/2017</w:t>
+            </w:r>
+          </w:p>
+        </w:tc>
+        <w:tc>
+          <w:tcPr>
+            <w:tcW w:w="2207" w:type="dxa"/>
+          </w:tcPr>
+          <w:p>
+            <w:pPr>
+              <w:cnfStyle w:val="000000000000" w:firstRow="0" w:lastRow="0" w:firstColumn="0" w:lastColumn="0" w:oddVBand="0" w:evenVBand="0" w:oddHBand="0" w:evenHBand="0" w:firstRowFirstColumn="0" w:firstRowLastColumn="0" w:lastRowFirstColumn="0" w:lastRowLastColumn="0"/>
+            </w:pPr>
+            <w:r>
+              <w:t>1.1</w:t>
+            </w:r>
+          </w:p>
+        </w:tc>
+        <w:tc>
+          <w:tcPr>
+            <w:tcW w:w="2207" w:type="dxa"/>
+          </w:tcPr>
+          <w:p>
+            <w:pPr>
+              <w:cnfStyle w:val="000000000000" w:firstRow="0" w:lastRow="0" w:firstColumn="0" w:lastColumn="0" w:oddVBand="0" w:evenVBand="0" w:oddHBand="0" w:evenHBand="0" w:firstRowFirstColumn="0" w:firstRowLastColumn="0" w:lastRowFirstColumn="0" w:lastRowLastColumn="0"/>
+            </w:pPr>
+            <w:r>
+              <w:t>Zaret Roque</w:t>
+            </w:r>
+          </w:p>
+        </w:tc>
+        <w:tc>
+          <w:tcPr>
+            <w:tcW w:w="2207" w:type="dxa"/>
+          </w:tcPr>
+          <w:p>
+            <w:pPr>
+              <w:cnfStyle w:val="000000000000" w:firstRow="0" w:lastRow="0" w:firstColumn="0" w:lastColumn="0" w:oddVBand="0" w:evenVBand="0" w:oddHBand="0" w:evenHBand="0" w:firstRowFirstColumn="0" w:firstRowLastColumn="0" w:lastRowFirstColumn="0" w:lastRowLastColumn="0"/>
+            </w:pPr>
+            <w:r>
+              <w:t>Se realizó una actualización al modelo de datos</w:t>
+            </w:r>
             <w:bookmarkStart w:id="1" w:name="_GoBack"/>
             <w:bookmarkEnd w:id="1"/>
           </w:p>
@@ -5660,27 +5712,14 @@
       <w:r>
         <w:t xml:space="preserve">Ilustración </w:t>
       </w:r>
-      <w:r>
-        <w:fldChar w:fldCharType="begin"/>
-      </w:r>
-      <w:r>
-        <w:instrText xml:space="preserve"> SEQ Ilustración \* ARABIC </w:instrText>
-      </w:r>
-      <w:r>
-        <w:fldChar w:fldCharType="separate"/>
-      </w:r>
-      <w:r>
-        <w:rPr>
-          <w:noProof/>
-        </w:rPr>
-        <w:t>1</w:t>
-      </w:r>
-      <w:r>
-        <w:rPr>
-          <w:noProof/>
-        </w:rPr>
-        <w:fldChar w:fldCharType="end"/>
-      </w:r>
+      <w:fldSimple w:instr=" SEQ Ilustración \* ARABIC ">
+        <w:r>
+          <w:rPr>
+            <w:noProof/>
+          </w:rPr>
+          <w:t>1</w:t>
+        </w:r>
+      </w:fldSimple>
       <w:r>
         <w:t xml:space="preserve"> Diagrama de casos de uso del juego Cinco en Línea</w:t>
       </w:r>
@@ -6147,7 +6186,25 @@
                 <w:szCs w:val="24"/>
                 <w:lang w:val="es-ES"/>
               </w:rPr>
-              <w:t>6.1 Las contraseñas no coinciden, el sistema muestra mensaje “Las constraseñas no son iguales, intenta de nuevo”</w:t>
+              <w:t xml:space="preserve">6.1 Las contraseñas no coinciden, el sistema muestra mensaje “Las </w:t>
+            </w:r>
+            <w:proofErr w:type="spellStart"/>
+            <w:r>
+              <w:rPr>
+                <w:rFonts w:cs="Times New Roman"/>
+                <w:szCs w:val="24"/>
+                <w:lang w:val="es-ES"/>
+              </w:rPr>
+              <w:t>constraseñas</w:t>
+            </w:r>
+            <w:proofErr w:type="spellEnd"/>
+            <w:r>
+              <w:rPr>
+                <w:rFonts w:cs="Times New Roman"/>
+                <w:szCs w:val="24"/>
+                <w:lang w:val="es-ES"/>
+              </w:rPr>
+              <w:t xml:space="preserve"> no son iguales, intenta de nuevo”</w:t>
             </w:r>
           </w:p>
         </w:tc>
@@ -6804,8 +6861,18 @@
                 <w:szCs w:val="24"/>
                 <w:lang w:val="es-ES"/>
               </w:rPr>
-              <w:t>CU03 Entrar a loby</w:t>
-            </w:r>
+              <w:t xml:space="preserve">CU03 Entrar a </w:t>
+            </w:r>
+            <w:proofErr w:type="spellStart"/>
+            <w:r>
+              <w:rPr>
+                <w:rFonts w:cs="Times New Roman"/>
+                <w:szCs w:val="24"/>
+                <w:lang w:val="es-ES"/>
+              </w:rPr>
+              <w:t>loby</w:t>
+            </w:r>
+            <w:proofErr w:type="spellEnd"/>
           </w:p>
         </w:tc>
       </w:tr>
@@ -6942,6 +7009,7 @@
               </w:rPr>
               <w:t xml:space="preserve">El sistema muestra la ventana Sala, con partidas disponibles en una tabla con los campos: Usuario, </w:t>
             </w:r>
+            <w:proofErr w:type="spellStart"/>
             <w:r>
               <w:rPr>
                 <w:rFonts w:cs="Times New Roman"/>
@@ -6949,7 +7017,34 @@
                 <w:lang w:val="es-ES"/>
               </w:rPr>
               <w:lastRenderedPageBreak/>
-              <w:t>PG y PP. Además de un botón ‘Crear partida’ y uno de ‘Unirse a partida’(deshabilitado hasta que exista partida disponible). Y un botón de ‘Regresar’.</w:t>
+              <w:t>PG</w:t>
+            </w:r>
+            <w:proofErr w:type="spellEnd"/>
+            <w:r>
+              <w:rPr>
+                <w:rFonts w:cs="Times New Roman"/>
+                <w:szCs w:val="24"/>
+                <w:lang w:val="es-ES"/>
+              </w:rPr>
+              <w:t xml:space="preserve"> y PP. Además de un botón ‘Crear partida’ y uno de ‘Unirse a partida</w:t>
+            </w:r>
+            <w:proofErr w:type="gramStart"/>
+            <w:r>
+              <w:rPr>
+                <w:rFonts w:cs="Times New Roman"/>
+                <w:szCs w:val="24"/>
+                <w:lang w:val="es-ES"/>
+              </w:rPr>
+              <w:t>’(</w:t>
+            </w:r>
+            <w:proofErr w:type="gramEnd"/>
+            <w:r>
+              <w:rPr>
+                <w:rFonts w:cs="Times New Roman"/>
+                <w:szCs w:val="24"/>
+                <w:lang w:val="es-ES"/>
+              </w:rPr>
+              <w:t>deshabilitado hasta que exista partida disponible). Y un botón de ‘Regresar’.</w:t>
             </w:r>
           </w:p>
           <w:p>
@@ -7845,7 +7940,43 @@
                 <w:szCs w:val="24"/>
                 <w:lang w:val="es-ES"/>
               </w:rPr>
-              <w:t>El sistema muestra las opciones linkeables Español – English en la ventana Inicio de sesión.</w:t>
+              <w:t xml:space="preserve">El sistema muestra las opciones </w:t>
+            </w:r>
+            <w:proofErr w:type="spellStart"/>
+            <w:r>
+              <w:rPr>
+                <w:rFonts w:cs="Times New Roman"/>
+                <w:szCs w:val="24"/>
+                <w:lang w:val="es-ES"/>
+              </w:rPr>
+              <w:t>linkeables</w:t>
+            </w:r>
+            <w:proofErr w:type="spellEnd"/>
+            <w:r>
+              <w:rPr>
+                <w:rFonts w:cs="Times New Roman"/>
+                <w:szCs w:val="24"/>
+                <w:lang w:val="es-ES"/>
+              </w:rPr>
+              <w:t xml:space="preserve"> </w:t>
+            </w:r>
+            <w:proofErr w:type="gramStart"/>
+            <w:r>
+              <w:rPr>
+                <w:rFonts w:cs="Times New Roman"/>
+                <w:szCs w:val="24"/>
+                <w:lang w:val="es-ES"/>
+              </w:rPr>
+              <w:t>Español</w:t>
+            </w:r>
+            <w:proofErr w:type="gramEnd"/>
+            <w:r>
+              <w:rPr>
+                <w:rFonts w:cs="Times New Roman"/>
+                <w:szCs w:val="24"/>
+                <w:lang w:val="es-ES"/>
+              </w:rPr>
+              <w:t xml:space="preserve"> – English en la ventana Inicio de sesión.</w:t>
             </w:r>
           </w:p>
           <w:p>
@@ -8231,7 +8362,25 @@
                 <w:szCs w:val="24"/>
                 <w:lang w:val="es-ES"/>
               </w:rPr>
-              <w:t>El sistema consulta la información del Jugador(Usuario, partidas ganadas y partidas perdidas) y la muestra en la tabla de la ventana Sala. Agrega un botón de ‘Cancelar’ y deshabilita los botones Crear partida y Unirse a partida si trata de unirse a su propia partida.</w:t>
+              <w:t xml:space="preserve">El sistema consulta la información del </w:t>
+            </w:r>
+            <w:proofErr w:type="gramStart"/>
+            <w:r>
+              <w:rPr>
+                <w:rFonts w:cs="Times New Roman"/>
+                <w:szCs w:val="24"/>
+                <w:lang w:val="es-ES"/>
+              </w:rPr>
+              <w:t>Jugador(</w:t>
+            </w:r>
+            <w:proofErr w:type="gramEnd"/>
+            <w:r>
+              <w:rPr>
+                <w:rFonts w:cs="Times New Roman"/>
+                <w:szCs w:val="24"/>
+                <w:lang w:val="es-ES"/>
+              </w:rPr>
+              <w:t>Usuario, partidas ganadas y partidas perdidas) y la muestra en la tabla de la ventana Sala. Agrega un botón de ‘Cancelar’ y deshabilita los botones Crear partida y Unirse a partida si trata de unirse a su propia partida.</w:t>
             </w:r>
           </w:p>
           <w:p>
@@ -8359,7 +8508,25 @@
                 <w:szCs w:val="24"/>
                 <w:lang w:val="es-ES"/>
               </w:rPr>
-              <w:t>2.1. El sistema cancela la partida del Jugador y extiende a caso de uso 07 Unirse a partida.</w:t>
+              <w:t xml:space="preserve">2.1. El sistema cancela la partida del Jugador y extiende </w:t>
+            </w:r>
+            <w:proofErr w:type="spellStart"/>
+            <w:r>
+              <w:rPr>
+                <w:rFonts w:cs="Times New Roman"/>
+                <w:szCs w:val="24"/>
+                <w:lang w:val="es-ES"/>
+              </w:rPr>
+              <w:t>a caso</w:t>
+            </w:r>
+            <w:proofErr w:type="spellEnd"/>
+            <w:r>
+              <w:rPr>
+                <w:rFonts w:cs="Times New Roman"/>
+                <w:szCs w:val="24"/>
+                <w:lang w:val="es-ES"/>
+              </w:rPr>
+              <w:t xml:space="preserve"> de uso 07 Unirse a partida.</w:t>
             </w:r>
           </w:p>
         </w:tc>
@@ -9014,7 +9181,43 @@
                 <w:szCs w:val="24"/>
                 <w:lang w:val="es-ES"/>
               </w:rPr>
-              <w:t xml:space="preserve"> una tabla con la información del jugador que aceptó la partida(Usuario, PP, PG, PE)</w:t>
+              <w:t xml:space="preserve"> una tabla con la información del jugador que aceptó la </w:t>
+            </w:r>
+            <w:proofErr w:type="gramStart"/>
+            <w:r>
+              <w:rPr>
+                <w:rFonts w:cs="Times New Roman"/>
+                <w:szCs w:val="24"/>
+                <w:lang w:val="es-ES"/>
+              </w:rPr>
+              <w:t>partida(</w:t>
+            </w:r>
+            <w:proofErr w:type="gramEnd"/>
+            <w:r>
+              <w:rPr>
+                <w:rFonts w:cs="Times New Roman"/>
+                <w:szCs w:val="24"/>
+                <w:lang w:val="es-ES"/>
+              </w:rPr>
+              <w:t xml:space="preserve">Usuario, PP, </w:t>
+            </w:r>
+            <w:proofErr w:type="spellStart"/>
+            <w:r>
+              <w:rPr>
+                <w:rFonts w:cs="Times New Roman"/>
+                <w:szCs w:val="24"/>
+                <w:lang w:val="es-ES"/>
+              </w:rPr>
+              <w:t>PG</w:t>
+            </w:r>
+            <w:proofErr w:type="spellEnd"/>
+            <w:r>
+              <w:rPr>
+                <w:rFonts w:cs="Times New Roman"/>
+                <w:szCs w:val="24"/>
+                <w:lang w:val="es-ES"/>
+              </w:rPr>
+              <w:t>, PE)</w:t>
             </w:r>
             <w:r>
               <w:rPr>
@@ -9922,7 +10125,25 @@
                 <w:szCs w:val="24"/>
                 <w:lang w:val="es-ES"/>
               </w:rPr>
-              <w:t>El sistema muestra la ventana Ver reglas con un label que incluye reglas del juego y un botón de regresar.</w:t>
+              <w:t xml:space="preserve">El sistema muestra la ventana Ver reglas con un </w:t>
+            </w:r>
+            <w:proofErr w:type="spellStart"/>
+            <w:r>
+              <w:rPr>
+                <w:rFonts w:cs="Times New Roman"/>
+                <w:szCs w:val="24"/>
+                <w:lang w:val="es-ES"/>
+              </w:rPr>
+              <w:t>label</w:t>
+            </w:r>
+            <w:proofErr w:type="spellEnd"/>
+            <w:r>
+              <w:rPr>
+                <w:rFonts w:cs="Times New Roman"/>
+                <w:szCs w:val="24"/>
+                <w:lang w:val="es-ES"/>
+              </w:rPr>
+              <w:t xml:space="preserve"> que incluye reglas del juego y un botón de regresar.</w:t>
             </w:r>
           </w:p>
           <w:p>
@@ -10162,27 +10383,14 @@
       <w:r>
         <w:t xml:space="preserve">Ilustración </w:t>
       </w:r>
-      <w:r>
-        <w:fldChar w:fldCharType="begin"/>
-      </w:r>
-      <w:r>
-        <w:instrText xml:space="preserve"> SEQ Ilustración \* ARABIC </w:instrText>
-      </w:r>
-      <w:r>
-        <w:fldChar w:fldCharType="separate"/>
-      </w:r>
-      <w:r>
-        <w:rPr>
-          <w:noProof/>
-        </w:rPr>
-        <w:t>2</w:t>
-      </w:r>
-      <w:r>
-        <w:rPr>
-          <w:noProof/>
-        </w:rPr>
-        <w:fldChar w:fldCharType="end"/>
-      </w:r>
+      <w:fldSimple w:instr=" SEQ Ilustración \* ARABIC ">
+        <w:r>
+          <w:rPr>
+            <w:noProof/>
+          </w:rPr>
+          <w:t>2</w:t>
+        </w:r>
+      </w:fldSimple>
       <w:r>
         <w:t xml:space="preserve"> Venta</w:t>
       </w:r>
@@ -10253,27 +10461,14 @@
       <w:r>
         <w:t xml:space="preserve">Ilustración </w:t>
       </w:r>
-      <w:r>
-        <w:fldChar w:fldCharType="begin"/>
-      </w:r>
-      <w:r>
-        <w:instrText xml:space="preserve"> SEQ Ilustración \* ARABIC </w:instrText>
-      </w:r>
-      <w:r>
-        <w:fldChar w:fldCharType="separate"/>
-      </w:r>
-      <w:r>
-        <w:rPr>
-          <w:noProof/>
-        </w:rPr>
-        <w:t>3</w:t>
-      </w:r>
-      <w:r>
-        <w:rPr>
-          <w:noProof/>
-        </w:rPr>
-        <w:fldChar w:fldCharType="end"/>
-      </w:r>
+      <w:fldSimple w:instr=" SEQ Ilustración \* ARABIC ">
+        <w:r>
+          <w:rPr>
+            <w:noProof/>
+          </w:rPr>
+          <w:t>3</w:t>
+        </w:r>
+      </w:fldSimple>
       <w:r>
         <w:t xml:space="preserve"> Ventana de registro de un nuevo usuario</w:t>
       </w:r>
@@ -10337,29 +10532,24 @@
       <w:r>
         <w:t xml:space="preserve">Ilustración </w:t>
       </w:r>
-      <w:r>
-        <w:fldChar w:fldCharType="begin"/>
-      </w:r>
-      <w:r>
-        <w:instrText xml:space="preserve"> SEQ Ilustración \* ARABIC </w:instrText>
-      </w:r>
-      <w:r>
-        <w:fldChar w:fldCharType="separate"/>
-      </w:r>
-      <w:r>
-        <w:rPr>
-          <w:noProof/>
-        </w:rPr>
-        <w:t>4</w:t>
-      </w:r>
-      <w:r>
-        <w:rPr>
-          <w:noProof/>
-        </w:rPr>
-        <w:fldChar w:fldCharType="end"/>
-      </w:r>
-      <w:r>
-        <w:t xml:space="preserve"> Menú principal con opciones Entrar a loby, Ver mejores jugadores, Ver reglas y Cerrar sesión</w:t>
+      <w:fldSimple w:instr=" SEQ Ilustración \* ARABIC ">
+        <w:r>
+          <w:rPr>
+            <w:noProof/>
+          </w:rPr>
+          <w:t>4</w:t>
+        </w:r>
+      </w:fldSimple>
+      <w:r>
+        <w:t xml:space="preserve"> Menú principal con opciones Entrar a </w:t>
+      </w:r>
+      <w:proofErr w:type="spellStart"/>
+      <w:r>
+        <w:t>loby</w:t>
+      </w:r>
+      <w:proofErr w:type="spellEnd"/>
+      <w:r>
+        <w:t>, Ver mejores jugadores, Ver reglas y Cerrar sesión</w:t>
       </w:r>
     </w:p>
     <w:p>
@@ -10422,29 +10612,24 @@
       <w:r>
         <w:t xml:space="preserve">Ilustración </w:t>
       </w:r>
-      <w:r>
-        <w:fldChar w:fldCharType="begin"/>
-      </w:r>
-      <w:r>
-        <w:instrText xml:space="preserve"> SEQ Ilustración \* ARABIC </w:instrText>
-      </w:r>
-      <w:r>
-        <w:fldChar w:fldCharType="separate"/>
-      </w:r>
-      <w:r>
-        <w:rPr>
-          <w:noProof/>
-        </w:rPr>
-        <w:t>5</w:t>
-      </w:r>
-      <w:r>
-        <w:rPr>
-          <w:noProof/>
-        </w:rPr>
-        <w:fldChar w:fldCharType="end"/>
-      </w:r>
-      <w:r>
-        <w:t xml:space="preserve"> Ventana del loby del jugador que creo una partida</w:t>
+      <w:fldSimple w:instr=" SEQ Ilustración \* ARABIC ">
+        <w:r>
+          <w:rPr>
+            <w:noProof/>
+          </w:rPr>
+          <w:t>5</w:t>
+        </w:r>
+      </w:fldSimple>
+      <w:r>
+        <w:t xml:space="preserve"> Ventana del </w:t>
+      </w:r>
+      <w:proofErr w:type="spellStart"/>
+      <w:r>
+        <w:t>loby</w:t>
+      </w:r>
+      <w:proofErr w:type="spellEnd"/>
+      <w:r>
+        <w:t xml:space="preserve"> del jugador que creo una partida</w:t>
       </w:r>
     </w:p>
     <w:p>
@@ -10506,29 +10691,24 @@
       <w:r>
         <w:t xml:space="preserve">Ilustración </w:t>
       </w:r>
-      <w:r>
-        <w:fldChar w:fldCharType="begin"/>
-      </w:r>
-      <w:r>
-        <w:instrText xml:space="preserve"> SEQ Ilustración \* ARABIC </w:instrText>
-      </w:r>
-      <w:r>
-        <w:fldChar w:fldCharType="separate"/>
-      </w:r>
-      <w:r>
-        <w:rPr>
-          <w:noProof/>
-        </w:rPr>
-        <w:t>6</w:t>
-      </w:r>
-      <w:r>
-        <w:rPr>
-          <w:noProof/>
-        </w:rPr>
-        <w:fldChar w:fldCharType="end"/>
-      </w:r>
-      <w:r>
-        <w:t xml:space="preserve"> Ventana del loby del jugador que ve partidas disponibles</w:t>
+      <w:fldSimple w:instr=" SEQ Ilustración \* ARABIC ">
+        <w:r>
+          <w:rPr>
+            <w:noProof/>
+          </w:rPr>
+          <w:t>6</w:t>
+        </w:r>
+      </w:fldSimple>
+      <w:r>
+        <w:t xml:space="preserve"> Ventana del </w:t>
+      </w:r>
+      <w:proofErr w:type="spellStart"/>
+      <w:r>
+        <w:t>loby</w:t>
+      </w:r>
+      <w:proofErr w:type="spellEnd"/>
+      <w:r>
+        <w:t xml:space="preserve"> del jugador que ve partidas disponibles</w:t>
       </w:r>
     </w:p>
     <w:p>
@@ -10590,27 +10770,14 @@
       <w:r>
         <w:t xml:space="preserve">Ilustración </w:t>
       </w:r>
-      <w:r>
-        <w:fldChar w:fldCharType="begin"/>
-      </w:r>
-      <w:r>
-        <w:instrText xml:space="preserve"> SEQ Ilustración \* ARABIC </w:instrText>
-      </w:r>
-      <w:r>
-        <w:fldChar w:fldCharType="separate"/>
-      </w:r>
-      <w:r>
-        <w:rPr>
-          <w:noProof/>
-        </w:rPr>
-        <w:t>7</w:t>
-      </w:r>
-      <w:r>
-        <w:rPr>
-          <w:noProof/>
-        </w:rPr>
-        <w:fldChar w:fldCharType="end"/>
-      </w:r>
+      <w:fldSimple w:instr=" SEQ Ilustración \* ARABIC ">
+        <w:r>
+          <w:rPr>
+            <w:noProof/>
+          </w:rPr>
+          <w:t>7</w:t>
+        </w:r>
+      </w:fldSimple>
       <w:r>
         <w:t xml:space="preserve"> Ventana de confirmación para el jugador que reo la partida</w:t>
       </w:r>
@@ -10675,27 +10842,14 @@
       <w:r>
         <w:t xml:space="preserve">Ilustración </w:t>
       </w:r>
-      <w:r>
-        <w:fldChar w:fldCharType="begin"/>
-      </w:r>
-      <w:r>
-        <w:instrText xml:space="preserve"> SEQ Ilustración \* ARABIC </w:instrText>
-      </w:r>
-      <w:r>
-        <w:fldChar w:fldCharType="separate"/>
-      </w:r>
-      <w:r>
-        <w:rPr>
-          <w:noProof/>
-        </w:rPr>
-        <w:t>8</w:t>
-      </w:r>
-      <w:r>
-        <w:rPr>
-          <w:noProof/>
-        </w:rPr>
-        <w:fldChar w:fldCharType="end"/>
-      </w:r>
+      <w:fldSimple w:instr=" SEQ Ilustración \* ARABIC ">
+        <w:r>
+          <w:rPr>
+            <w:noProof/>
+          </w:rPr>
+          <w:t>8</w:t>
+        </w:r>
+      </w:fldSimple>
       <w:r>
         <w:t xml:space="preserve"> Ventana de espera para jugador que aceptó una partida</w:t>
       </w:r>
@@ -10759,27 +10913,14 @@
       <w:r>
         <w:t xml:space="preserve">Ilustración </w:t>
       </w:r>
-      <w:r>
-        <w:fldChar w:fldCharType="begin"/>
-      </w:r>
-      <w:r>
-        <w:instrText xml:space="preserve"> SEQ Ilustración \* ARABIC </w:instrText>
-      </w:r>
-      <w:r>
-        <w:fldChar w:fldCharType="separate"/>
-      </w:r>
-      <w:r>
-        <w:rPr>
-          <w:noProof/>
-        </w:rPr>
-        <w:t>9</w:t>
-      </w:r>
-      <w:r>
-        <w:rPr>
-          <w:noProof/>
-        </w:rPr>
-        <w:fldChar w:fldCharType="end"/>
-      </w:r>
+      <w:fldSimple w:instr=" SEQ Ilustración \* ARABIC ">
+        <w:r>
+          <w:rPr>
+            <w:noProof/>
+          </w:rPr>
+          <w:t>9</w:t>
+        </w:r>
+      </w:fldSimple>
       <w:r>
         <w:t xml:space="preserve"> Ventana con tablero y partida empezada</w:t>
       </w:r>
@@ -10843,27 +10984,14 @@
       <w:r>
         <w:t xml:space="preserve">Ilustración </w:t>
       </w:r>
-      <w:r>
-        <w:fldChar w:fldCharType="begin"/>
-      </w:r>
-      <w:r>
-        <w:instrText xml:space="preserve"> SEQ Ilustración \* ARABIC </w:instrText>
-      </w:r>
-      <w:r>
-        <w:fldChar w:fldCharType="separate"/>
-      </w:r>
-      <w:r>
-        <w:rPr>
-          <w:noProof/>
-        </w:rPr>
-        <w:t>10</w:t>
-      </w:r>
-      <w:r>
-        <w:rPr>
-          <w:noProof/>
-        </w:rPr>
-        <w:fldChar w:fldCharType="end"/>
-      </w:r>
+      <w:fldSimple w:instr=" SEQ Ilustración \* ARABIC ">
+        <w:r>
+          <w:rPr>
+            <w:noProof/>
+          </w:rPr>
+          <w:t>10</w:t>
+        </w:r>
+      </w:fldSimple>
       <w:r>
         <w:t xml:space="preserve"> Ventana del tablero del jugador ganador</w:t>
       </w:r>
@@ -10928,27 +11056,14 @@
       <w:r>
         <w:t xml:space="preserve">Ilustración </w:t>
       </w:r>
-      <w:r>
-        <w:fldChar w:fldCharType="begin"/>
-      </w:r>
-      <w:r>
-        <w:instrText xml:space="preserve"> SEQ Ilustración \* ARABIC </w:instrText>
-      </w:r>
-      <w:r>
-        <w:fldChar w:fldCharType="separate"/>
-      </w:r>
-      <w:r>
-        <w:rPr>
-          <w:noProof/>
-        </w:rPr>
-        <w:t>11</w:t>
-      </w:r>
-      <w:r>
-        <w:rPr>
-          <w:noProof/>
-        </w:rPr>
-        <w:fldChar w:fldCharType="end"/>
-      </w:r>
+      <w:fldSimple w:instr=" SEQ Ilustración \* ARABIC ">
+        <w:r>
+          <w:rPr>
+            <w:noProof/>
+          </w:rPr>
+          <w:t>11</w:t>
+        </w:r>
+      </w:fldSimple>
       <w:r>
         <w:t xml:space="preserve"> Ventana del tablero del jugador que perdió</w:t>
       </w:r>
@@ -11012,27 +11127,14 @@
       <w:r>
         <w:t xml:space="preserve">Ilustración </w:t>
       </w:r>
-      <w:r>
-        <w:fldChar w:fldCharType="begin"/>
-      </w:r>
-      <w:r>
-        <w:instrText xml:space="preserve"> SEQ Ilustración \* ARABIC </w:instrText>
-      </w:r>
-      <w:r>
-        <w:fldChar w:fldCharType="separate"/>
-      </w:r>
-      <w:r>
-        <w:rPr>
-          <w:noProof/>
-        </w:rPr>
-        <w:t>12</w:t>
-      </w:r>
-      <w:r>
-        <w:rPr>
-          <w:noProof/>
-        </w:rPr>
-        <w:fldChar w:fldCharType="end"/>
-      </w:r>
+      <w:fldSimple w:instr=" SEQ Ilustración \* ARABIC ">
+        <w:r>
+          <w:rPr>
+            <w:noProof/>
+          </w:rPr>
+          <w:t>12</w:t>
+        </w:r>
+      </w:fldSimple>
       <w:r>
         <w:t xml:space="preserve"> Ventana de mejores jugadores ordenados en una tabla</w:t>
       </w:r>
@@ -11096,27 +11198,14 @@
       <w:r>
         <w:t xml:space="preserve">Ilustración </w:t>
       </w:r>
-      <w:r>
-        <w:fldChar w:fldCharType="begin"/>
-      </w:r>
-      <w:r>
-        <w:instrText xml:space="preserve"> SEQ Ilustración \* ARABIC </w:instrText>
-      </w:r>
-      <w:r>
-        <w:fldChar w:fldCharType="separate"/>
-      </w:r>
-      <w:r>
-        <w:rPr>
-          <w:noProof/>
-        </w:rPr>
-        <w:t>13</w:t>
-      </w:r>
-      <w:r>
-        <w:rPr>
-          <w:noProof/>
-        </w:rPr>
-        <w:fldChar w:fldCharType="end"/>
-      </w:r>
+      <w:fldSimple w:instr=" SEQ Ilustración \* ARABIC ">
+        <w:r>
+          <w:rPr>
+            <w:noProof/>
+          </w:rPr>
+          <w:t>13</w:t>
+        </w:r>
+      </w:fldSimple>
       <w:r>
         <w:t xml:space="preserve"> Ventana de las reglas del juego</w:t>
       </w:r>
@@ -11215,7 +11304,15 @@
     </w:p>
     <w:p>
       <w:r>
-        <w:t>Los requerimientos no funcionales no afectan de forma directa el funcionamiento del juego pero deben ser considerados en el desarrollo, los principales son:</w:t>
+        <w:t xml:space="preserve">Los requerimientos no funcionales no afectan de forma directa el funcionamiento del </w:t>
+      </w:r>
+      <w:proofErr w:type="gramStart"/>
+      <w:r>
+        <w:t>juego</w:t>
+      </w:r>
+      <w:proofErr w:type="gramEnd"/>
+      <w:r>
+        <w:t xml:space="preserve"> pero deben ser considerados en el desarrollo, los principales son:</w:t>
       </w:r>
     </w:p>
     <w:p>
@@ -11264,7 +11361,15 @@
     </w:p>
     <w:p>
       <w:r>
-        <w:t>En esta sección se incluyen artefactos influyen en el desarrollo del juego pero no tienen relación directa con la funcionalidad del mismo</w:t>
+        <w:t xml:space="preserve">En esta sección se incluyen artefactos influyen en el desarrollo del </w:t>
+      </w:r>
+      <w:proofErr w:type="gramStart"/>
+      <w:r>
+        <w:t>juego</w:t>
+      </w:r>
+      <w:proofErr w:type="gramEnd"/>
+      <w:r>
+        <w:t xml:space="preserve"> pero no tienen relación directa con la funcionalidad del mismo</w:t>
       </w:r>
     </w:p>
     <w:p>
@@ -11295,8 +11400,8 @@
         <w:lastRenderedPageBreak/>
         <w:drawing>
           <wp:inline distT="0" distB="0" distL="0" distR="0">
-            <wp:extent cx="5612130" cy="1513205"/>
-            <wp:effectExtent l="0" t="0" r="7620" b="0"/>
+            <wp:extent cx="5611076" cy="1513205"/>
+            <wp:effectExtent l="0" t="0" r="8890" b="0"/>
             <wp:docPr id="3" name="Imagen 3"/>
             <wp:cNvGraphicFramePr>
               <a:graphicFrameLocks xmlns:a="http://schemas.openxmlformats.org/drawingml/2006/main" noChangeAspect="1"/>
@@ -11323,7 +11428,7 @@
                   <pic:spPr>
                     <a:xfrm>
                       <a:off x="0" y="0"/>
-                      <a:ext cx="5612130" cy="1513205"/>
+                      <a:ext cx="5611076" cy="1513205"/>
                     </a:xfrm>
                     <a:prstGeom prst="rect">
                       <a:avLst/>
@@ -11343,27 +11448,14 @@
       <w:r>
         <w:t xml:space="preserve">Ilustración </w:t>
       </w:r>
-      <w:r>
-        <w:fldChar w:fldCharType="begin"/>
-      </w:r>
-      <w:r>
-        <w:instrText xml:space="preserve"> SEQ Ilustración \* ARABIC </w:instrText>
-      </w:r>
-      <w:r>
-        <w:fldChar w:fldCharType="separate"/>
-      </w:r>
-      <w:r>
-        <w:rPr>
-          <w:noProof/>
-        </w:rPr>
-        <w:t>14</w:t>
-      </w:r>
-      <w:r>
-        <w:rPr>
-          <w:noProof/>
-        </w:rPr>
-        <w:fldChar w:fldCharType="end"/>
-      </w:r>
+      <w:fldSimple w:instr=" SEQ Ilustración \* ARABIC ">
+        <w:r>
+          <w:rPr>
+            <w:noProof/>
+          </w:rPr>
+          <w:t>14</w:t>
+        </w:r>
+      </w:fldSimple>
       <w:r>
         <w:t xml:space="preserve"> Modelo relacional de la base de datos</w:t>
       </w:r>
@@ -14249,7 +14341,7 @@
 </file>
 
 <file path=customXml/itemProps1.xml><?xml version="1.0" encoding="utf-8"?>
-<ds:datastoreItem xmlns:ds="http://schemas.openxmlformats.org/officeDocument/2006/customXml" ds:itemID="{20FA4BFF-B66A-4E87-BD24-CAD9688DF75A}">
+<ds:datastoreItem xmlns:ds="http://schemas.openxmlformats.org/officeDocument/2006/customXml" ds:itemID="{595DB5F7-4D8A-457F-89EF-13E148CFD298}">
   <ds:schemaRefs>
     <ds:schemaRef ds:uri="http://schemas.openxmlformats.org/officeDocument/2006/bibliography"/>
   </ds:schemaRefs>

</xml_diff>

<commit_message>
Corrección de código Se corrigieron as malas prácticas marcadas por sonarQube
</commit_message>
<xml_diff>
--- a/Documentación/Especificación de requerimientos/Cinco en Línea - Especificación de requerimientos.docx
+++ b/Documentación/Especificación de requerimientos/Cinco en Línea - Especificación de requerimientos.docx
@@ -153,6 +153,7 @@
                                     <w:dataBinding w:prefixMappings="xmlns:ns0='http://purl.org/dc/elements/1.1/' xmlns:ns1='http://schemas.openxmlformats.org/package/2006/metadata/core-properties' " w:xpath="/ns1:coreProperties[1]/ns0:subject[1]" w:storeItemID="{6C3C8BC8-F283-45AE-878A-BAB7291924A1}"/>
                                     <w:text/>
                                   </w:sdtPr>
+                                  <w:sdtEndPr/>
                                   <w:sdtContent>
                                     <w:r>
                                       <w:rPr>
@@ -371,6 +372,7 @@
                                     <w:dataBinding w:prefixMappings="xmlns:ns0='http://schemas.openxmlformats.org/officeDocument/2006/extended-properties' " w:xpath="/ns0:Properties[1]/ns0:Company[1]" w:storeItemID="{6668398D-A668-4E3E-A5EB-62B293D839F1}"/>
                                     <w:text/>
                                   </w:sdtPr>
+                                  <w:sdtEndPr/>
                                   <w:sdtContent>
                                     <w:r>
                                       <w:rPr>
@@ -396,6 +398,7 @@
                                   <w:dataBinding w:prefixMappings="xmlns:ns0='http://purl.org/dc/elements/1.1/' xmlns:ns1='http://schemas.openxmlformats.org/package/2006/metadata/core-properties' " w:xpath="/ns1:coreProperties[1]/ns1:category[1]" w:storeItemID="{6C3C8BC8-F283-45AE-878A-BAB7291924A1}"/>
                                   <w:text/>
                                 </w:sdtPr>
+                                <w:sdtEndPr/>
                                 <w:sdtContent>
                                   <w:p>
                                     <w:pPr>
@@ -1161,13 +1164,8 @@
             <w:pPr>
               <w:cnfStyle w:val="000000100000" w:firstRow="0" w:lastRow="0" w:firstColumn="0" w:lastColumn="0" w:oddVBand="0" w:evenVBand="0" w:oddHBand="1" w:evenHBand="0" w:firstRowFirstColumn="0" w:firstRowLastColumn="0" w:lastRowFirstColumn="0" w:lastRowLastColumn="0"/>
             </w:pPr>
-            <w:proofErr w:type="spellStart"/>
-            <w:r>
-              <w:t>Zaret</w:t>
-            </w:r>
-            <w:proofErr w:type="spellEnd"/>
-            <w:r>
-              <w:t xml:space="preserve"> Roque</w:t>
+            <w:r>
+              <w:t>Zaret Roque</w:t>
             </w:r>
           </w:p>
           <w:p>
@@ -1226,13 +1224,8 @@
             <w:pPr>
               <w:cnfStyle w:val="000000000000" w:firstRow="0" w:lastRow="0" w:firstColumn="0" w:lastColumn="0" w:oddVBand="0" w:evenVBand="0" w:oddHBand="0" w:evenHBand="0" w:firstRowFirstColumn="0" w:firstRowLastColumn="0" w:lastRowFirstColumn="0" w:lastRowLastColumn="0"/>
             </w:pPr>
-            <w:proofErr w:type="spellStart"/>
-            <w:r>
-              <w:t>Zaret</w:t>
-            </w:r>
-            <w:proofErr w:type="spellEnd"/>
-            <w:r>
-              <w:t xml:space="preserve"> Roque</w:t>
+            <w:r>
+              <w:t>Zaret Roque</w:t>
             </w:r>
           </w:p>
         </w:tc>
@@ -1286,13 +1279,8 @@
             <w:pPr>
               <w:cnfStyle w:val="000000100000" w:firstRow="0" w:lastRow="0" w:firstColumn="0" w:lastColumn="0" w:oddVBand="0" w:evenVBand="0" w:oddHBand="1" w:evenHBand="0" w:firstRowFirstColumn="0" w:firstRowLastColumn="0" w:lastRowFirstColumn="0" w:lastRowLastColumn="0"/>
             </w:pPr>
-            <w:proofErr w:type="spellStart"/>
-            <w:r>
-              <w:t>Zaret</w:t>
-            </w:r>
-            <w:proofErr w:type="spellEnd"/>
-            <w:r>
-              <w:t xml:space="preserve"> Roque</w:t>
+            <w:r>
+              <w:t>Zaret Roque</w:t>
             </w:r>
           </w:p>
         </w:tc>
@@ -1343,13 +1331,8 @@
             <w:pPr>
               <w:cnfStyle w:val="000000000000" w:firstRow="0" w:lastRow="0" w:firstColumn="0" w:lastColumn="0" w:oddVBand="0" w:evenVBand="0" w:oddHBand="0" w:evenHBand="0" w:firstRowFirstColumn="0" w:firstRowLastColumn="0" w:lastRowFirstColumn="0" w:lastRowLastColumn="0"/>
             </w:pPr>
-            <w:proofErr w:type="spellStart"/>
-            <w:r>
-              <w:t>Zaret</w:t>
-            </w:r>
-            <w:proofErr w:type="spellEnd"/>
-            <w:r>
-              <w:t xml:space="preserve"> Roque</w:t>
+            <w:r>
+              <w:t>Zaret Roque</w:t>
             </w:r>
             <w:r>
               <w:br/>
@@ -3992,15 +3975,7 @@
         <w:t xml:space="preserve"> Para lograr el objetivo el documento consta de diversas secciones donde se presentan a detalle los diversos factores que influyen en el desarrollo del juego.</w:t>
       </w:r>
       <w:r>
-        <w:t xml:space="preserve"> El documento se presenta en un lenguaje entendible para todos los </w:t>
-      </w:r>
-      <w:proofErr w:type="spellStart"/>
-      <w:r>
-        <w:t>stakeholders</w:t>
-      </w:r>
-      <w:proofErr w:type="spellEnd"/>
-      <w:r>
-        <w:t>.</w:t>
+        <w:t xml:space="preserve"> El documento se presenta en un lenguaje entendible para todos los stakeholders.</w:t>
       </w:r>
     </w:p>
     <w:p>
@@ -6426,14 +6401,27 @@
       <w:r>
         <w:t xml:space="preserve">Ilustración </w:t>
       </w:r>
-      <w:fldSimple w:instr=" SEQ Ilustración \* ARABIC ">
-        <w:r>
-          <w:rPr>
-            <w:noProof/>
-          </w:rPr>
-          <w:t>1</w:t>
-        </w:r>
-      </w:fldSimple>
+      <w:r>
+        <w:fldChar w:fldCharType="begin"/>
+      </w:r>
+      <w:r>
+        <w:instrText xml:space="preserve"> SEQ Ilustración \* ARABIC </w:instrText>
+      </w:r>
+      <w:r>
+        <w:fldChar w:fldCharType="separate"/>
+      </w:r>
+      <w:r>
+        <w:rPr>
+          <w:noProof/>
+        </w:rPr>
+        <w:t>1</w:t>
+      </w:r>
+      <w:r>
+        <w:rPr>
+          <w:noProof/>
+        </w:rPr>
+        <w:fldChar w:fldCharType="end"/>
+      </w:r>
       <w:r>
         <w:t xml:space="preserve"> Diagrama de casos de uso del juego Cinco en Línea</w:t>
       </w:r>
@@ -11742,14 +11730,27 @@
       <w:r>
         <w:t xml:space="preserve">Ilustración </w:t>
       </w:r>
-      <w:fldSimple w:instr=" SEQ Ilustración \* ARABIC ">
-        <w:r>
-          <w:rPr>
-            <w:noProof/>
-          </w:rPr>
-          <w:t>2</w:t>
-        </w:r>
-      </w:fldSimple>
+      <w:r>
+        <w:fldChar w:fldCharType="begin"/>
+      </w:r>
+      <w:r>
+        <w:instrText xml:space="preserve"> SEQ Ilustración \* ARABIC </w:instrText>
+      </w:r>
+      <w:r>
+        <w:fldChar w:fldCharType="separate"/>
+      </w:r>
+      <w:r>
+        <w:rPr>
+          <w:noProof/>
+        </w:rPr>
+        <w:t>2</w:t>
+      </w:r>
+      <w:r>
+        <w:rPr>
+          <w:noProof/>
+        </w:rPr>
+        <w:fldChar w:fldCharType="end"/>
+      </w:r>
       <w:r>
         <w:t xml:space="preserve"> Venta</w:t>
       </w:r>
@@ -11819,14 +11820,27 @@
       <w:r>
         <w:t xml:space="preserve">Ilustración </w:t>
       </w:r>
-      <w:fldSimple w:instr=" SEQ Ilustración \* ARABIC ">
-        <w:r>
-          <w:rPr>
-            <w:noProof/>
-          </w:rPr>
-          <w:t>3</w:t>
-        </w:r>
-      </w:fldSimple>
+      <w:r>
+        <w:fldChar w:fldCharType="begin"/>
+      </w:r>
+      <w:r>
+        <w:instrText xml:space="preserve"> SEQ Ilustración \* ARABIC </w:instrText>
+      </w:r>
+      <w:r>
+        <w:fldChar w:fldCharType="separate"/>
+      </w:r>
+      <w:r>
+        <w:rPr>
+          <w:noProof/>
+        </w:rPr>
+        <w:t>3</w:t>
+      </w:r>
+      <w:r>
+        <w:rPr>
+          <w:noProof/>
+        </w:rPr>
+        <w:fldChar w:fldCharType="end"/>
+      </w:r>
       <w:r>
         <w:t xml:space="preserve"> Ventana de registro de un nuevo usuario</w:t>
       </w:r>
@@ -11897,14 +11911,27 @@
       <w:r>
         <w:t xml:space="preserve">Ilustración </w:t>
       </w:r>
-      <w:fldSimple w:instr=" SEQ Ilustración \* ARABIC ">
-        <w:r>
-          <w:rPr>
-            <w:noProof/>
-          </w:rPr>
-          <w:t>4</w:t>
-        </w:r>
-      </w:fldSimple>
+      <w:r>
+        <w:fldChar w:fldCharType="begin"/>
+      </w:r>
+      <w:r>
+        <w:instrText xml:space="preserve"> SEQ Ilustración \* ARABIC </w:instrText>
+      </w:r>
+      <w:r>
+        <w:fldChar w:fldCharType="separate"/>
+      </w:r>
+      <w:r>
+        <w:rPr>
+          <w:noProof/>
+        </w:rPr>
+        <w:t>4</w:t>
+      </w:r>
+      <w:r>
+        <w:rPr>
+          <w:noProof/>
+        </w:rPr>
+        <w:fldChar w:fldCharType="end"/>
+      </w:r>
       <w:r>
         <w:t xml:space="preserve"> Menú principal con opciones Entrar a </w:t>
       </w:r>
@@ -11982,14 +12009,27 @@
       <w:r>
         <w:t xml:space="preserve">Ilustración </w:t>
       </w:r>
-      <w:fldSimple w:instr=" SEQ Ilustración \* ARABIC ">
-        <w:r>
-          <w:rPr>
-            <w:noProof/>
-          </w:rPr>
-          <w:t>5</w:t>
-        </w:r>
-      </w:fldSimple>
+      <w:r>
+        <w:fldChar w:fldCharType="begin"/>
+      </w:r>
+      <w:r>
+        <w:instrText xml:space="preserve"> SEQ Ilustración \* ARABIC </w:instrText>
+      </w:r>
+      <w:r>
+        <w:fldChar w:fldCharType="separate"/>
+      </w:r>
+      <w:r>
+        <w:rPr>
+          <w:noProof/>
+        </w:rPr>
+        <w:t>5</w:t>
+      </w:r>
+      <w:r>
+        <w:rPr>
+          <w:noProof/>
+        </w:rPr>
+        <w:fldChar w:fldCharType="end"/>
+      </w:r>
       <w:r>
         <w:t xml:space="preserve"> Ventana del </w:t>
       </w:r>
@@ -12335,8 +12375,6 @@
       <w:r>
         <w:t>0</w:t>
       </w:r>
-      <w:bookmarkStart w:id="30" w:name="_GoBack"/>
-      <w:bookmarkEnd w:id="30"/>
       <w:r>
         <w:t xml:space="preserve"> Ventana de las reglas del juego</w:t>
       </w:r>
@@ -12349,11 +12387,11 @@
           <w:numId w:val="1"/>
         </w:numPr>
       </w:pPr>
-      <w:bookmarkStart w:id="31" w:name="_Toc500949080"/>
+      <w:bookmarkStart w:id="30" w:name="_Toc500949080"/>
       <w:r>
         <w:t>Requerimientos de rendimiento</w:t>
       </w:r>
-      <w:bookmarkEnd w:id="31"/>
+      <w:bookmarkEnd w:id="30"/>
     </w:p>
     <w:p>
       <w:r>
@@ -12388,11 +12426,11 @@
           <w:numId w:val="1"/>
         </w:numPr>
       </w:pPr>
-      <w:bookmarkStart w:id="32" w:name="_Toc500949081"/>
+      <w:bookmarkStart w:id="31" w:name="_Toc500949081"/>
       <w:r>
         <w:t>Restricciones de diseño</w:t>
       </w:r>
-      <w:bookmarkEnd w:id="32"/>
+      <w:bookmarkEnd w:id="31"/>
     </w:p>
     <w:p>
       <w:r>
@@ -12407,23 +12445,15 @@
           <w:numId w:val="1"/>
         </w:numPr>
       </w:pPr>
-      <w:bookmarkStart w:id="33" w:name="_Toc500949082"/>
+      <w:bookmarkStart w:id="32" w:name="_Toc500949082"/>
       <w:r>
         <w:t>Atributos del sistema</w:t>
       </w:r>
-      <w:bookmarkEnd w:id="33"/>
+      <w:bookmarkEnd w:id="32"/>
     </w:p>
     <w:p>
       <w:r>
-        <w:t xml:space="preserve">La seguridad será una de las prioridades al desarrollar el juego, por lo tanto, las contraseñas de usuarios se guardarán cifradas en la base de datos. El juego debe ser </w:t>
-      </w:r>
-      <w:proofErr w:type="spellStart"/>
-      <w:r>
-        <w:t>mantenible</w:t>
-      </w:r>
-      <w:proofErr w:type="spellEnd"/>
-      <w:r>
-        <w:t xml:space="preserve">, para lograrlo se deberá seguir un estándar de codificación y la estructura del juego debe estar claramente separada en capas. En cuanto a la portabilidad, el juego será desarrollado en </w:t>
+        <w:t xml:space="preserve">La seguridad será una de las prioridades al desarrollar el juego, por lo tanto, las contraseñas de usuarios se guardarán cifradas en la base de datos. El juego debe ser mantenible, para lograrlo se deberá seguir un estándar de codificación y la estructura del juego debe estar claramente separada en capas. En cuanto a la portabilidad, el juego será desarrollado en </w:t>
       </w:r>
       <w:r>
         <w:lastRenderedPageBreak/>
@@ -12438,11 +12468,11 @@
           <w:numId w:val="1"/>
         </w:numPr>
       </w:pPr>
-      <w:bookmarkStart w:id="34" w:name="_Toc500949083"/>
+      <w:bookmarkStart w:id="33" w:name="_Toc500949083"/>
       <w:r>
         <w:t>Otros requerimientos</w:t>
       </w:r>
-      <w:bookmarkEnd w:id="34"/>
+      <w:bookmarkEnd w:id="33"/>
     </w:p>
     <w:p>
       <w:r>
@@ -12492,11 +12522,11 @@
       <w:r>
         <w:t xml:space="preserve"> </w:t>
       </w:r>
-      <w:bookmarkStart w:id="35" w:name="_Toc500949084"/>
+      <w:bookmarkStart w:id="34" w:name="_Toc500949084"/>
       <w:r>
         <w:t>Apéndices</w:t>
       </w:r>
-      <w:bookmarkEnd w:id="35"/>
+      <w:bookmarkEnd w:id="34"/>
       <w:r>
         <w:t xml:space="preserve"> </w:t>
       </w:r>
@@ -12522,11 +12552,11 @@
           <w:numId w:val="1"/>
         </w:numPr>
       </w:pPr>
-      <w:bookmarkStart w:id="36" w:name="_Toc500949085"/>
+      <w:bookmarkStart w:id="35" w:name="_Toc500949085"/>
       <w:r>
         <w:t>Modelo de datos</w:t>
       </w:r>
-      <w:bookmarkEnd w:id="36"/>
+      <w:bookmarkEnd w:id="35"/>
     </w:p>
     <w:p>
       <w:r>
@@ -12594,14 +12624,27 @@
       <w:r>
         <w:t xml:space="preserve">Ilustración </w:t>
       </w:r>
-      <w:fldSimple w:instr=" SEQ Ilustración \* ARABIC ">
-        <w:r>
-          <w:rPr>
-            <w:noProof/>
-          </w:rPr>
-          <w:t>14</w:t>
-        </w:r>
-      </w:fldSimple>
+      <w:r>
+        <w:fldChar w:fldCharType="begin"/>
+      </w:r>
+      <w:r>
+        <w:instrText xml:space="preserve"> SEQ Ilustración \* ARABIC </w:instrText>
+      </w:r>
+      <w:r>
+        <w:fldChar w:fldCharType="separate"/>
+      </w:r>
+      <w:r>
+        <w:rPr>
+          <w:noProof/>
+        </w:rPr>
+        <w:t>14</w:t>
+      </w:r>
+      <w:r>
+        <w:rPr>
+          <w:noProof/>
+        </w:rPr>
+        <w:fldChar w:fldCharType="end"/>
+      </w:r>
       <w:r>
         <w:t xml:space="preserve"> Diagrama E-R</w:t>
       </w:r>
@@ -12666,14 +12709,27 @@
       <w:r>
         <w:t xml:space="preserve">Ilustración </w:t>
       </w:r>
-      <w:fldSimple w:instr=" SEQ Ilustración \* ARABIC ">
-        <w:r>
-          <w:rPr>
-            <w:noProof/>
-          </w:rPr>
-          <w:t>15</w:t>
-        </w:r>
-      </w:fldSimple>
+      <w:r>
+        <w:fldChar w:fldCharType="begin"/>
+      </w:r>
+      <w:r>
+        <w:instrText xml:space="preserve"> SEQ Ilustración \* ARABIC </w:instrText>
+      </w:r>
+      <w:r>
+        <w:fldChar w:fldCharType="separate"/>
+      </w:r>
+      <w:r>
+        <w:rPr>
+          <w:noProof/>
+        </w:rPr>
+        <w:t>15</w:t>
+      </w:r>
+      <w:r>
+        <w:rPr>
+          <w:noProof/>
+        </w:rPr>
+        <w:fldChar w:fldCharType="end"/>
+      </w:r>
       <w:r>
         <w:t xml:space="preserve"> Modelo relacional de la base de datos</w:t>
       </w:r>
@@ -12686,11 +12742,11 @@
           <w:numId w:val="1"/>
         </w:numPr>
       </w:pPr>
-      <w:bookmarkStart w:id="37" w:name="_Toc500949086"/>
+      <w:bookmarkStart w:id="36" w:name="_Toc500949086"/>
       <w:r>
         <w:t>Modelo de clases</w:t>
       </w:r>
-      <w:bookmarkEnd w:id="37"/>
+      <w:bookmarkEnd w:id="36"/>
     </w:p>
     <w:p>
       <w:r>
@@ -12708,8 +12764,8 @@
         </w:rPr>
         <w:drawing>
           <wp:inline distT="0" distB="0" distL="0" distR="0">
-            <wp:extent cx="5612130" cy="2538095"/>
-            <wp:effectExtent l="0" t="0" r="7620" b="0"/>
+            <wp:extent cx="5029188" cy="2538095"/>
+            <wp:effectExtent l="0" t="0" r="635" b="0"/>
             <wp:docPr id="17" name="Imagen 17"/>
             <wp:cNvGraphicFramePr>
               <a:graphicFrameLocks xmlns:a="http://schemas.openxmlformats.org/drawingml/2006/main" noChangeAspect="1"/>
@@ -12736,7 +12792,7 @@
                   <pic:spPr>
                     <a:xfrm>
                       <a:off x="0" y="0"/>
-                      <a:ext cx="5612130" cy="2538095"/>
+                      <a:ext cx="5029188" cy="2538095"/>
                     </a:xfrm>
                     <a:prstGeom prst="rect">
                       <a:avLst/>
@@ -12756,14 +12812,27 @@
       <w:r>
         <w:t xml:space="preserve">Ilustración </w:t>
       </w:r>
-      <w:fldSimple w:instr=" SEQ Ilustración \* ARABIC ">
-        <w:r>
-          <w:rPr>
-            <w:noProof/>
-          </w:rPr>
-          <w:t>16</w:t>
-        </w:r>
-      </w:fldSimple>
+      <w:r>
+        <w:fldChar w:fldCharType="begin"/>
+      </w:r>
+      <w:r>
+        <w:instrText xml:space="preserve"> SEQ Ilustración \* ARABIC </w:instrText>
+      </w:r>
+      <w:r>
+        <w:fldChar w:fldCharType="separate"/>
+      </w:r>
+      <w:r>
+        <w:rPr>
+          <w:noProof/>
+        </w:rPr>
+        <w:t>16</w:t>
+      </w:r>
+      <w:r>
+        <w:rPr>
+          <w:noProof/>
+        </w:rPr>
+        <w:fldChar w:fldCharType="end"/>
+      </w:r>
       <w:r>
         <w:t xml:space="preserve"> Modelo de clases del sistema</w:t>
       </w:r>
@@ -12777,11 +12846,11 @@
           <w:numId w:val="1"/>
         </w:numPr>
       </w:pPr>
-      <w:bookmarkStart w:id="38" w:name="_Toc500949087"/>
+      <w:bookmarkStart w:id="37" w:name="_Toc500949087"/>
       <w:r>
         <w:t>Diagrama de despliegue</w:t>
       </w:r>
-      <w:bookmarkEnd w:id="38"/>
+      <w:bookmarkEnd w:id="37"/>
     </w:p>
     <w:p>
       <w:r>
@@ -12793,6 +12862,7 @@
         <w:keepNext/>
         <w:ind w:left="360"/>
       </w:pPr>
+      <w:bookmarkStart w:id="38" w:name="_GoBack"/>
       <w:r>
         <w:rPr>
           <w:noProof/>
@@ -12800,8 +12870,8 @@
         <w:lastRenderedPageBreak/>
         <w:drawing>
           <wp:inline distT="0" distB="0" distL="0" distR="0">
-            <wp:extent cx="5314173" cy="3502660"/>
-            <wp:effectExtent l="0" t="0" r="1270" b="2540"/>
+            <wp:extent cx="5329495" cy="3512758"/>
+            <wp:effectExtent l="0" t="0" r="5080" b="0"/>
             <wp:docPr id="18" name="Imagen 18"/>
             <wp:cNvGraphicFramePr>
               <a:graphicFrameLocks xmlns:a="http://schemas.openxmlformats.org/drawingml/2006/main" noChangeAspect="1"/>
@@ -12828,7 +12898,7 @@
                   <pic:spPr>
                     <a:xfrm>
                       <a:off x="0" y="0"/>
-                      <a:ext cx="5329495" cy="3512759"/>
+                      <a:ext cx="5329495" cy="3512758"/>
                     </a:xfrm>
                     <a:prstGeom prst="rect">
                       <a:avLst/>
@@ -12840,6 +12910,7 @@
           </wp:inline>
         </w:drawing>
       </w:r>
+      <w:bookmarkEnd w:id="38"/>
     </w:p>
     <w:p>
       <w:pPr>
@@ -12848,14 +12919,27 @@
       <w:r>
         <w:t xml:space="preserve">Ilustración </w:t>
       </w:r>
-      <w:fldSimple w:instr=" SEQ Ilustración \* ARABIC ">
-        <w:r>
-          <w:rPr>
-            <w:noProof/>
-          </w:rPr>
-          <w:t>17</w:t>
-        </w:r>
-      </w:fldSimple>
+      <w:r>
+        <w:fldChar w:fldCharType="begin"/>
+      </w:r>
+      <w:r>
+        <w:instrText xml:space="preserve"> SEQ Ilustración \* ARABIC </w:instrText>
+      </w:r>
+      <w:r>
+        <w:fldChar w:fldCharType="separate"/>
+      </w:r>
+      <w:r>
+        <w:rPr>
+          <w:noProof/>
+        </w:rPr>
+        <w:t>17</w:t>
+      </w:r>
+      <w:r>
+        <w:rPr>
+          <w:noProof/>
+        </w:rPr>
+        <w:fldChar w:fldCharType="end"/>
+      </w:r>
       <w:r>
         <w:t xml:space="preserve"> Diagrama de despliegue del sistema</w:t>
       </w:r>
@@ -12908,6 +12992,7 @@
         <w:docPartUnique/>
       </w:docPartObj>
     </w:sdtPr>
+    <w:sdtEndPr/>
     <w:sdtContent>
       <w:p>
         <w:pPr>
@@ -16599,7 +16684,7 @@
 </file>
 
 <file path=customXml/itemProps1.xml><?xml version="1.0" encoding="utf-8"?>
-<ds:datastoreItem xmlns:ds="http://schemas.openxmlformats.org/officeDocument/2006/customXml" ds:itemID="{A66B0193-1579-42F9-AB2F-58FC65F645FC}">
+<ds:datastoreItem xmlns:ds="http://schemas.openxmlformats.org/officeDocument/2006/customXml" ds:itemID="{7319E222-6B27-4465-9092-9EE4D82A444B}">
   <ds:schemaRefs>
     <ds:schemaRef ds:uri="http://schemas.openxmlformats.org/officeDocument/2006/bibliography"/>
   </ds:schemaRefs>

</xml_diff>

<commit_message>
Correcciones menores en documentación y código
</commit_message>
<xml_diff>
--- a/Documentación/Especificación de requerimientos/Cinco en Línea - Especificación de requerimientos.docx
+++ b/Documentación/Especificación de requerimientos/Cinco en Línea - Especificación de requerimientos.docx
@@ -153,7 +153,6 @@
                                     <w:dataBinding w:prefixMappings="xmlns:ns0='http://purl.org/dc/elements/1.1/' xmlns:ns1='http://schemas.openxmlformats.org/package/2006/metadata/core-properties' " w:xpath="/ns1:coreProperties[1]/ns0:subject[1]" w:storeItemID="{6C3C8BC8-F283-45AE-878A-BAB7291924A1}"/>
                                     <w:text/>
                                   </w:sdtPr>
-                                  <w:sdtEndPr/>
                                   <w:sdtContent>
                                     <w:r>
                                       <w:rPr>
@@ -372,7 +371,6 @@
                                     <w:dataBinding w:prefixMappings="xmlns:ns0='http://schemas.openxmlformats.org/officeDocument/2006/extended-properties' " w:xpath="/ns0:Properties[1]/ns0:Company[1]" w:storeItemID="{6668398D-A668-4E3E-A5EB-62B293D839F1}"/>
                                     <w:text/>
                                   </w:sdtPr>
-                                  <w:sdtEndPr/>
                                   <w:sdtContent>
                                     <w:r>
                                       <w:rPr>
@@ -398,7 +396,6 @@
                                   <w:dataBinding w:prefixMappings="xmlns:ns0='http://purl.org/dc/elements/1.1/' xmlns:ns1='http://schemas.openxmlformats.org/package/2006/metadata/core-properties' " w:xpath="/ns1:coreProperties[1]/ns1:category[1]" w:storeItemID="{6C3C8BC8-F283-45AE-878A-BAB7291924A1}"/>
                                   <w:text/>
                                 </w:sdtPr>
-                                <w:sdtEndPr/>
                                 <w:sdtContent>
                                   <w:p>
                                     <w:pPr>
@@ -4458,18 +4455,6 @@
         </w:numPr>
       </w:pPr>
       <w:r>
-        <w:t>Cancelar una partida creada</w:t>
-      </w:r>
-    </w:p>
-    <w:p>
-      <w:pPr>
-        <w:pStyle w:val="Prrafodelista"/>
-        <w:numPr>
-          <w:ilvl w:val="0"/>
-          <w:numId w:val="2"/>
-        </w:numPr>
-      </w:pPr>
-      <w:r>
         <w:t>Manejo de partidas en red</w:t>
       </w:r>
     </w:p>
@@ -4662,7 +4647,6 @@
         </w:numPr>
       </w:pPr>
       <w:r>
-        <w:lastRenderedPageBreak/>
         <w:t xml:space="preserve">Deberá funcionar en una red LAN </w:t>
       </w:r>
     </w:p>
@@ -4675,6 +4659,7 @@
         </w:numPr>
       </w:pPr>
       <w:r>
+        <w:lastRenderedPageBreak/>
         <w:t>Las contraseñas deberán guardarse cifradas en la base de datos para mayor seguridad del sistema</w:t>
       </w:r>
     </w:p>
@@ -4836,7 +4821,6 @@
               <w:jc w:val="center"/>
             </w:pPr>
             <w:r>
-              <w:lastRenderedPageBreak/>
               <w:t>Identificador</w:t>
             </w:r>
           </w:p>
@@ -4872,6 +4856,7 @@
               <w:jc w:val="center"/>
             </w:pPr>
             <w:r>
+              <w:lastRenderedPageBreak/>
               <w:t>Nombre del requerimiento</w:t>
             </w:r>
           </w:p>
@@ -5748,7 +5733,13 @@
               <w:cnfStyle w:val="100000000000" w:firstRow="1" w:lastRow="0" w:firstColumn="0" w:lastColumn="0" w:oddVBand="0" w:evenVBand="0" w:oddHBand="0" w:evenHBand="0" w:firstRowFirstColumn="0" w:firstRowLastColumn="0" w:lastRowFirstColumn="0" w:lastRowLastColumn="0"/>
             </w:pPr>
             <w:r>
-              <w:t>RQ07</w:t>
+              <w:t>RQ0</w:t>
+            </w:r>
+            <w:r>
+              <w:t>7</w:t>
+            </w:r>
+            <w:r>
+              <w:t xml:space="preserve"> </w:t>
             </w:r>
           </w:p>
         </w:tc>
@@ -5783,7 +5774,7 @@
               <w:cnfStyle w:val="000000100000" w:firstRow="0" w:lastRow="0" w:firstColumn="0" w:lastColumn="0" w:oddVBand="0" w:evenVBand="0" w:oddHBand="1" w:evenHBand="0" w:firstRowFirstColumn="0" w:firstRowLastColumn="0" w:lastRowFirstColumn="0" w:lastRowLastColumn="0"/>
             </w:pPr>
             <w:r>
-              <w:t>Cancelación de partida</w:t>
+              <w:t>Unirse a una partida existente</w:t>
             </w:r>
           </w:p>
         </w:tc>
@@ -5815,7 +5806,7 @@
               <w:cnfStyle w:val="000000000000" w:firstRow="0" w:lastRow="0" w:firstColumn="0" w:lastColumn="0" w:oddVBand="0" w:evenVBand="0" w:oddHBand="0" w:evenHBand="0" w:firstRowFirstColumn="0" w:firstRowLastColumn="0" w:lastRowFirstColumn="0" w:lastRowLastColumn="0"/>
             </w:pPr>
             <w:r>
-              <w:t>Permite cancelar la partida creada</w:t>
+              <w:t>Permite a un jugador unirse a una partida ya creada, se requiere confirmación del jugador que la creó</w:t>
             </w:r>
           </w:p>
         </w:tc>
@@ -5850,7 +5841,7 @@
               <w:cnfStyle w:val="000000100000" w:firstRow="0" w:lastRow="0" w:firstColumn="0" w:lastColumn="0" w:oddVBand="0" w:evenVBand="0" w:oddHBand="1" w:evenHBand="0" w:firstRowFirstColumn="0" w:firstRowLastColumn="0" w:lastRowFirstColumn="0" w:lastRowLastColumn="0"/>
             </w:pPr>
             <w:r>
-              <w:t>Media</w:t>
+              <w:t>Alta</w:t>
             </w:r>
           </w:p>
         </w:tc>
@@ -5897,7 +5888,10 @@
               <w:cnfStyle w:val="100000000000" w:firstRow="1" w:lastRow="0" w:firstColumn="0" w:lastColumn="0" w:oddVBand="0" w:evenVBand="0" w:oddHBand="0" w:evenHBand="0" w:firstRowFirstColumn="0" w:firstRowLastColumn="0" w:lastRowFirstColumn="0" w:lastRowLastColumn="0"/>
             </w:pPr>
             <w:r>
-              <w:t xml:space="preserve">RQ08 </w:t>
+              <w:t>RQ0</w:t>
+            </w:r>
+            <w:r>
+              <w:t>8</w:t>
             </w:r>
           </w:p>
         </w:tc>
@@ -5932,7 +5926,7 @@
               <w:cnfStyle w:val="000000100000" w:firstRow="0" w:lastRow="0" w:firstColumn="0" w:lastColumn="0" w:oddVBand="0" w:evenVBand="0" w:oddHBand="1" w:evenHBand="0" w:firstRowFirstColumn="0" w:firstRowLastColumn="0" w:lastRowFirstColumn="0" w:lastRowLastColumn="0"/>
             </w:pPr>
             <w:r>
-              <w:t>Unirse a una partida existente</w:t>
+              <w:t>Realizar movimiento en el tablero</w:t>
             </w:r>
           </w:p>
         </w:tc>
@@ -5964,7 +5958,7 @@
               <w:cnfStyle w:val="000000000000" w:firstRow="0" w:lastRow="0" w:firstColumn="0" w:lastColumn="0" w:oddVBand="0" w:evenVBand="0" w:oddHBand="0" w:evenHBand="0" w:firstRowFirstColumn="0" w:firstRowLastColumn="0" w:lastRowFirstColumn="0" w:lastRowLastColumn="0"/>
             </w:pPr>
             <w:r>
-              <w:t>Permite a un jugador unirse a una partida ya creada, se requiere confirmación del jugador que la creó</w:t>
+              <w:t>Permite al jugador colocar una ficha en el tablero</w:t>
             </w:r>
           </w:p>
         </w:tc>
@@ -6046,156 +6040,10 @@
               <w:cnfStyle w:val="100000000000" w:firstRow="1" w:lastRow="0" w:firstColumn="0" w:lastColumn="0" w:oddVBand="0" w:evenVBand="0" w:oddHBand="0" w:evenHBand="0" w:firstRowFirstColumn="0" w:firstRowLastColumn="0" w:lastRowFirstColumn="0" w:lastRowLastColumn="0"/>
             </w:pPr>
             <w:r>
-              <w:t>RQ09</w:t>
-            </w:r>
-          </w:p>
-        </w:tc>
-      </w:tr>
-      <w:tr>
-        <w:trPr>
-          <w:cnfStyle w:val="000000100000" w:firstRow="0" w:lastRow="0" w:firstColumn="0" w:lastColumn="0" w:oddVBand="0" w:evenVBand="0" w:oddHBand="1" w:evenHBand="0" w:firstRowFirstColumn="0" w:firstRowLastColumn="0" w:lastRowFirstColumn="0" w:lastRowLastColumn="0"/>
-        </w:trPr>
-        <w:tc>
-          <w:tcPr>
-            <w:cnfStyle w:val="001000000000" w:firstRow="0" w:lastRow="0" w:firstColumn="1" w:lastColumn="0" w:oddVBand="0" w:evenVBand="0" w:oddHBand="0" w:evenHBand="0" w:firstRowFirstColumn="0" w:firstRowLastColumn="0" w:lastRowFirstColumn="0" w:lastRowLastColumn="0"/>
-            <w:tcW w:w="4414" w:type="dxa"/>
-            <w:vAlign w:val="center"/>
-          </w:tcPr>
-          <w:p>
-            <w:pPr>
-              <w:jc w:val="center"/>
-            </w:pPr>
-            <w:r>
-              <w:t>Nombre del requerimiento</w:t>
-            </w:r>
-          </w:p>
-        </w:tc>
-        <w:tc>
-          <w:tcPr>
-            <w:tcW w:w="4414" w:type="dxa"/>
-            <w:vAlign w:val="center"/>
-          </w:tcPr>
-          <w:p>
-            <w:pPr>
-              <w:jc w:val="center"/>
-              <w:cnfStyle w:val="000000100000" w:firstRow="0" w:lastRow="0" w:firstColumn="0" w:lastColumn="0" w:oddVBand="0" w:evenVBand="0" w:oddHBand="1" w:evenHBand="0" w:firstRowFirstColumn="0" w:firstRowLastColumn="0" w:lastRowFirstColumn="0" w:lastRowLastColumn="0"/>
-            </w:pPr>
-            <w:r>
-              <w:t>Realizar movimiento en el tablero</w:t>
-            </w:r>
-          </w:p>
-        </w:tc>
-      </w:tr>
-      <w:tr>
-        <w:tc>
-          <w:tcPr>
-            <w:cnfStyle w:val="001000000000" w:firstRow="0" w:lastRow="0" w:firstColumn="1" w:lastColumn="0" w:oddVBand="0" w:evenVBand="0" w:oddHBand="0" w:evenHBand="0" w:firstRowFirstColumn="0" w:firstRowLastColumn="0" w:lastRowFirstColumn="0" w:lastRowLastColumn="0"/>
-            <w:tcW w:w="4414" w:type="dxa"/>
-            <w:vAlign w:val="center"/>
-          </w:tcPr>
-          <w:p>
-            <w:pPr>
-              <w:jc w:val="center"/>
-            </w:pPr>
-            <w:r>
-              <w:t>Descripción</w:t>
-            </w:r>
-          </w:p>
-        </w:tc>
-        <w:tc>
-          <w:tcPr>
-            <w:tcW w:w="4414" w:type="dxa"/>
-            <w:vAlign w:val="center"/>
-          </w:tcPr>
-          <w:p>
-            <w:pPr>
-              <w:jc w:val="center"/>
-              <w:cnfStyle w:val="000000000000" w:firstRow="0" w:lastRow="0" w:firstColumn="0" w:lastColumn="0" w:oddVBand="0" w:evenVBand="0" w:oddHBand="0" w:evenHBand="0" w:firstRowFirstColumn="0" w:firstRowLastColumn="0" w:lastRowFirstColumn="0" w:lastRowLastColumn="0"/>
-            </w:pPr>
-            <w:r>
-              <w:t>Permite al jugador colocar una ficha en el tablero</w:t>
-            </w:r>
-          </w:p>
-        </w:tc>
-      </w:tr>
-      <w:tr>
-        <w:trPr>
-          <w:cnfStyle w:val="000000100000" w:firstRow="0" w:lastRow="0" w:firstColumn="0" w:lastColumn="0" w:oddVBand="0" w:evenVBand="0" w:oddHBand="1" w:evenHBand="0" w:firstRowFirstColumn="0" w:firstRowLastColumn="0" w:lastRowFirstColumn="0" w:lastRowLastColumn="0"/>
-        </w:trPr>
-        <w:tc>
-          <w:tcPr>
-            <w:cnfStyle w:val="001000000000" w:firstRow="0" w:lastRow="0" w:firstColumn="1" w:lastColumn="0" w:oddVBand="0" w:evenVBand="0" w:oddHBand="0" w:evenHBand="0" w:firstRowFirstColumn="0" w:firstRowLastColumn="0" w:lastRowFirstColumn="0" w:lastRowLastColumn="0"/>
-            <w:tcW w:w="4414" w:type="dxa"/>
-            <w:vAlign w:val="center"/>
-          </w:tcPr>
-          <w:p>
-            <w:pPr>
-              <w:jc w:val="center"/>
-            </w:pPr>
-            <w:r>
-              <w:t>Prioridad</w:t>
-            </w:r>
-          </w:p>
-        </w:tc>
-        <w:tc>
-          <w:tcPr>
-            <w:tcW w:w="4414" w:type="dxa"/>
-            <w:vAlign w:val="center"/>
-          </w:tcPr>
-          <w:p>
-            <w:pPr>
-              <w:jc w:val="center"/>
-              <w:cnfStyle w:val="000000100000" w:firstRow="0" w:lastRow="0" w:firstColumn="0" w:lastColumn="0" w:oddVBand="0" w:evenVBand="0" w:oddHBand="1" w:evenHBand="0" w:firstRowFirstColumn="0" w:firstRowLastColumn="0" w:lastRowFirstColumn="0" w:lastRowLastColumn="0"/>
-            </w:pPr>
-            <w:r>
-              <w:t>Alta</w:t>
-            </w:r>
-          </w:p>
-        </w:tc>
-      </w:tr>
-    </w:tbl>
-    <w:p/>
-    <w:tbl>
-      <w:tblPr>
-        <w:tblStyle w:val="Tabladecuadrcula6concolores-nfasis1"/>
-        <w:tblW w:w="0" w:type="auto"/>
-        <w:tblLook w:val="04A0" w:firstRow="1" w:lastRow="0" w:firstColumn="1" w:lastColumn="0" w:noHBand="0" w:noVBand="1"/>
-      </w:tblPr>
-      <w:tblGrid>
-        <w:gridCol w:w="4414"/>
-        <w:gridCol w:w="4414"/>
-      </w:tblGrid>
-      <w:tr>
-        <w:trPr>
-          <w:cnfStyle w:val="100000000000" w:firstRow="1" w:lastRow="0" w:firstColumn="0" w:lastColumn="0" w:oddVBand="0" w:evenVBand="0" w:oddHBand="0" w:evenHBand="0" w:firstRowFirstColumn="0" w:firstRowLastColumn="0" w:lastRowFirstColumn="0" w:lastRowLastColumn="0"/>
-        </w:trPr>
-        <w:tc>
-          <w:tcPr>
-            <w:cnfStyle w:val="001000000000" w:firstRow="0" w:lastRow="0" w:firstColumn="1" w:lastColumn="0" w:oddVBand="0" w:evenVBand="0" w:oddHBand="0" w:evenHBand="0" w:firstRowFirstColumn="0" w:firstRowLastColumn="0" w:lastRowFirstColumn="0" w:lastRowLastColumn="0"/>
-            <w:tcW w:w="4414" w:type="dxa"/>
-            <w:vAlign w:val="center"/>
-          </w:tcPr>
-          <w:p>
-            <w:pPr>
-              <w:jc w:val="center"/>
-            </w:pPr>
-            <w:r>
-              <w:t>Identificador</w:t>
-            </w:r>
-          </w:p>
-        </w:tc>
-        <w:tc>
-          <w:tcPr>
-            <w:tcW w:w="4414" w:type="dxa"/>
-            <w:vAlign w:val="center"/>
-          </w:tcPr>
-          <w:p>
-            <w:pPr>
-              <w:jc w:val="center"/>
-              <w:cnfStyle w:val="100000000000" w:firstRow="1" w:lastRow="0" w:firstColumn="0" w:lastColumn="0" w:oddVBand="0" w:evenVBand="0" w:oddHBand="0" w:evenHBand="0" w:firstRowFirstColumn="0" w:firstRowLastColumn="0" w:lastRowFirstColumn="0" w:lastRowLastColumn="0"/>
-            </w:pPr>
-            <w:r>
-              <w:t>RQ10</w:t>
+              <w:t>RQ</w:t>
+            </w:r>
+            <w:r>
+              <w:t>09</w:t>
             </w:r>
           </w:p>
         </w:tc>
@@ -6401,27 +6249,14 @@
       <w:r>
         <w:t xml:space="preserve">Ilustración </w:t>
       </w:r>
-      <w:r>
-        <w:fldChar w:fldCharType="begin"/>
-      </w:r>
-      <w:r>
-        <w:instrText xml:space="preserve"> SEQ Ilustración \* ARABIC </w:instrText>
-      </w:r>
-      <w:r>
-        <w:fldChar w:fldCharType="separate"/>
-      </w:r>
-      <w:r>
-        <w:rPr>
-          <w:noProof/>
-        </w:rPr>
-        <w:t>1</w:t>
-      </w:r>
-      <w:r>
-        <w:rPr>
-          <w:noProof/>
-        </w:rPr>
-        <w:fldChar w:fldCharType="end"/>
-      </w:r>
+      <w:fldSimple w:instr=" SEQ Ilustración \* ARABIC ">
+        <w:r>
+          <w:rPr>
+            <w:noProof/>
+          </w:rPr>
+          <w:t>1</w:t>
+        </w:r>
+      </w:fldSimple>
       <w:r>
         <w:t xml:space="preserve"> Diagrama de casos de uso del juego Cinco en Línea</w:t>
       </w:r>
@@ -11730,27 +11565,14 @@
       <w:r>
         <w:t xml:space="preserve">Ilustración </w:t>
       </w:r>
-      <w:r>
-        <w:fldChar w:fldCharType="begin"/>
-      </w:r>
-      <w:r>
-        <w:instrText xml:space="preserve"> SEQ Ilustración \* ARABIC </w:instrText>
-      </w:r>
-      <w:r>
-        <w:fldChar w:fldCharType="separate"/>
-      </w:r>
-      <w:r>
-        <w:rPr>
-          <w:noProof/>
-        </w:rPr>
-        <w:t>2</w:t>
-      </w:r>
-      <w:r>
-        <w:rPr>
-          <w:noProof/>
-        </w:rPr>
-        <w:fldChar w:fldCharType="end"/>
-      </w:r>
+      <w:fldSimple w:instr=" SEQ Ilustración \* ARABIC ">
+        <w:r>
+          <w:rPr>
+            <w:noProof/>
+          </w:rPr>
+          <w:t>2</w:t>
+        </w:r>
+      </w:fldSimple>
       <w:r>
         <w:t xml:space="preserve"> Venta</w:t>
       </w:r>
@@ -11820,27 +11642,14 @@
       <w:r>
         <w:t xml:space="preserve">Ilustración </w:t>
       </w:r>
-      <w:r>
-        <w:fldChar w:fldCharType="begin"/>
-      </w:r>
-      <w:r>
-        <w:instrText xml:space="preserve"> SEQ Ilustración \* ARABIC </w:instrText>
-      </w:r>
-      <w:r>
-        <w:fldChar w:fldCharType="separate"/>
-      </w:r>
-      <w:r>
-        <w:rPr>
-          <w:noProof/>
-        </w:rPr>
-        <w:t>3</w:t>
-      </w:r>
-      <w:r>
-        <w:rPr>
-          <w:noProof/>
-        </w:rPr>
-        <w:fldChar w:fldCharType="end"/>
-      </w:r>
+      <w:fldSimple w:instr=" SEQ Ilustración \* ARABIC ">
+        <w:r>
+          <w:rPr>
+            <w:noProof/>
+          </w:rPr>
+          <w:t>3</w:t>
+        </w:r>
+      </w:fldSimple>
       <w:r>
         <w:t xml:space="preserve"> Ventana de registro de un nuevo usuario</w:t>
       </w:r>
@@ -11911,27 +11720,14 @@
       <w:r>
         <w:t xml:space="preserve">Ilustración </w:t>
       </w:r>
-      <w:r>
-        <w:fldChar w:fldCharType="begin"/>
-      </w:r>
-      <w:r>
-        <w:instrText xml:space="preserve"> SEQ Ilustración \* ARABIC </w:instrText>
-      </w:r>
-      <w:r>
-        <w:fldChar w:fldCharType="separate"/>
-      </w:r>
-      <w:r>
-        <w:rPr>
-          <w:noProof/>
-        </w:rPr>
-        <w:t>4</w:t>
-      </w:r>
-      <w:r>
-        <w:rPr>
-          <w:noProof/>
-        </w:rPr>
-        <w:fldChar w:fldCharType="end"/>
-      </w:r>
+      <w:fldSimple w:instr=" SEQ Ilustración \* ARABIC ">
+        <w:r>
+          <w:rPr>
+            <w:noProof/>
+          </w:rPr>
+          <w:t>4</w:t>
+        </w:r>
+      </w:fldSimple>
       <w:r>
         <w:t xml:space="preserve"> Menú principal con opciones Entrar a </w:t>
       </w:r>
@@ -11946,6 +11742,7 @@
       <w:pPr>
         <w:keepNext/>
       </w:pPr>
+      <w:bookmarkStart w:id="30" w:name="_GoBack"/>
       <w:r>
         <w:rPr>
           <w:noProof/>
@@ -11953,8 +11750,8 @@
         <w:lastRenderedPageBreak/>
         <w:drawing>
           <wp:inline distT="0" distB="0" distL="0" distR="0" wp14:anchorId="0A787EFD" wp14:editId="5DFCE9C9">
-            <wp:extent cx="5025045" cy="4294910"/>
-            <wp:effectExtent l="0" t="0" r="4445" b="0"/>
+            <wp:extent cx="5030577" cy="4299639"/>
+            <wp:effectExtent l="0" t="0" r="0" b="5715"/>
             <wp:docPr id="8" name="Imagen 8"/>
             <wp:cNvGraphicFramePr>
               <a:graphicFrameLocks xmlns:a="http://schemas.openxmlformats.org/drawingml/2006/main" noChangeAspect="1"/>
@@ -11981,7 +11778,7 @@
                   <pic:spPr bwMode="auto">
                     <a:xfrm>
                       <a:off x="0" y="0"/>
-                      <a:ext cx="5030578" cy="4299639"/>
+                      <a:ext cx="5030577" cy="4299639"/>
                     </a:xfrm>
                     <a:prstGeom prst="rect">
                       <a:avLst/>
@@ -12001,6 +11798,7 @@
           </wp:inline>
         </w:drawing>
       </w:r>
+      <w:bookmarkEnd w:id="30"/>
     </w:p>
     <w:p>
       <w:pPr>
@@ -12009,27 +11807,14 @@
       <w:r>
         <w:t xml:space="preserve">Ilustración </w:t>
       </w:r>
-      <w:r>
-        <w:fldChar w:fldCharType="begin"/>
-      </w:r>
-      <w:r>
-        <w:instrText xml:space="preserve"> SEQ Ilustración \* ARABIC </w:instrText>
-      </w:r>
-      <w:r>
-        <w:fldChar w:fldCharType="separate"/>
-      </w:r>
-      <w:r>
-        <w:rPr>
-          <w:noProof/>
-        </w:rPr>
-        <w:t>5</w:t>
-      </w:r>
-      <w:r>
-        <w:rPr>
-          <w:noProof/>
-        </w:rPr>
-        <w:fldChar w:fldCharType="end"/>
-      </w:r>
+      <w:fldSimple w:instr=" SEQ Ilustración \* ARABIC ">
+        <w:r>
+          <w:rPr>
+            <w:noProof/>
+          </w:rPr>
+          <w:t>5</w:t>
+        </w:r>
+      </w:fldSimple>
       <w:r>
         <w:t xml:space="preserve"> Ventana del </w:t>
       </w:r>
@@ -12387,11 +12172,11 @@
           <w:numId w:val="1"/>
         </w:numPr>
       </w:pPr>
-      <w:bookmarkStart w:id="30" w:name="_Toc500949080"/>
+      <w:bookmarkStart w:id="31" w:name="_Toc500949080"/>
       <w:r>
         <w:t>Requerimientos de rendimiento</w:t>
       </w:r>
-      <w:bookmarkEnd w:id="30"/>
+      <w:bookmarkEnd w:id="31"/>
     </w:p>
     <w:p>
       <w:r>
@@ -12415,7 +12200,7 @@
     </w:p>
     <w:p>
       <w:r>
-        <w:t>En cuanto a la base de datos, se espera tener unas decenas de registros de usuarios y sus puntajes, el acceso a base de datos será alto intenso debido a que se requiere guardar los resultados para cada jugador al término de la partida.</w:t>
+        <w:t>En cuanto a la base de datos, se espera tener unas decenas de registros de usuarios y sus puntajes, el acceso a base de datos será alto debido a que se requiere guardar los resultados para cada jugador al término de la partida.</w:t>
       </w:r>
     </w:p>
     <w:p>
@@ -12426,11 +12211,11 @@
           <w:numId w:val="1"/>
         </w:numPr>
       </w:pPr>
-      <w:bookmarkStart w:id="31" w:name="_Toc500949081"/>
+      <w:bookmarkStart w:id="32" w:name="_Toc500949081"/>
       <w:r>
         <w:t>Restricciones de diseño</w:t>
       </w:r>
-      <w:bookmarkEnd w:id="31"/>
+      <w:bookmarkEnd w:id="32"/>
     </w:p>
     <w:p>
       <w:r>
@@ -12445,11 +12230,11 @@
           <w:numId w:val="1"/>
         </w:numPr>
       </w:pPr>
-      <w:bookmarkStart w:id="32" w:name="_Toc500949082"/>
+      <w:bookmarkStart w:id="33" w:name="_Toc500949082"/>
       <w:r>
         <w:t>Atributos del sistema</w:t>
       </w:r>
-      <w:bookmarkEnd w:id="32"/>
+      <w:bookmarkEnd w:id="33"/>
     </w:p>
     <w:p>
       <w:r>
@@ -12468,11 +12253,11 @@
           <w:numId w:val="1"/>
         </w:numPr>
       </w:pPr>
-      <w:bookmarkStart w:id="33" w:name="_Toc500949083"/>
+      <w:bookmarkStart w:id="34" w:name="_Toc500949083"/>
       <w:r>
         <w:t>Otros requerimientos</w:t>
       </w:r>
-      <w:bookmarkEnd w:id="33"/>
+      <w:bookmarkEnd w:id="34"/>
     </w:p>
     <w:p>
       <w:r>
@@ -12522,24 +12307,22 @@
       <w:r>
         <w:t xml:space="preserve"> </w:t>
       </w:r>
-      <w:bookmarkStart w:id="34" w:name="_Toc500949084"/>
+      <w:bookmarkStart w:id="35" w:name="_Toc500949084"/>
       <w:r>
         <w:t>Apéndices</w:t>
       </w:r>
-      <w:bookmarkEnd w:id="34"/>
+      <w:bookmarkEnd w:id="35"/>
       <w:r>
         <w:t xml:space="preserve"> </w:t>
       </w:r>
     </w:p>
     <w:p>
       <w:r>
-        <w:t xml:space="preserve">En esta sección se incluyen artefactos influyen en el desarrollo del </w:t>
+        <w:t>En esta sección se incluyen artefactos influyen en el desarrollo del juego</w:t>
       </w:r>
-      <w:proofErr w:type="gramStart"/>
       <w:r>
-        <w:t>juego</w:t>
+        <w:t>,</w:t>
       </w:r>
-      <w:proofErr w:type="gramEnd"/>
       <w:r>
         <w:t xml:space="preserve"> pero no tienen relación directa con la funcionalidad del mismo</w:t>
       </w:r>
@@ -12552,11 +12335,11 @@
           <w:numId w:val="1"/>
         </w:numPr>
       </w:pPr>
-      <w:bookmarkStart w:id="35" w:name="_Toc500949085"/>
+      <w:bookmarkStart w:id="36" w:name="_Toc500949085"/>
       <w:r>
         <w:t>Modelo de datos</w:t>
       </w:r>
-      <w:bookmarkEnd w:id="35"/>
+      <w:bookmarkEnd w:id="36"/>
     </w:p>
     <w:p>
       <w:r>
@@ -12624,27 +12407,14 @@
       <w:r>
         <w:t xml:space="preserve">Ilustración </w:t>
       </w:r>
-      <w:r>
-        <w:fldChar w:fldCharType="begin"/>
-      </w:r>
-      <w:r>
-        <w:instrText xml:space="preserve"> SEQ Ilustración \* ARABIC </w:instrText>
-      </w:r>
-      <w:r>
-        <w:fldChar w:fldCharType="separate"/>
-      </w:r>
-      <w:r>
-        <w:rPr>
-          <w:noProof/>
-        </w:rPr>
-        <w:t>14</w:t>
-      </w:r>
-      <w:r>
-        <w:rPr>
-          <w:noProof/>
-        </w:rPr>
-        <w:fldChar w:fldCharType="end"/>
-      </w:r>
+      <w:fldSimple w:instr=" SEQ Ilustración \* ARABIC ">
+        <w:r>
+          <w:rPr>
+            <w:noProof/>
+          </w:rPr>
+          <w:t>14</w:t>
+        </w:r>
+      </w:fldSimple>
       <w:r>
         <w:t xml:space="preserve"> Diagrama E-R</w:t>
       </w:r>
@@ -12709,27 +12479,14 @@
       <w:r>
         <w:t xml:space="preserve">Ilustración </w:t>
       </w:r>
-      <w:r>
-        <w:fldChar w:fldCharType="begin"/>
-      </w:r>
-      <w:r>
-        <w:instrText xml:space="preserve"> SEQ Ilustración \* ARABIC </w:instrText>
-      </w:r>
-      <w:r>
-        <w:fldChar w:fldCharType="separate"/>
-      </w:r>
-      <w:r>
-        <w:rPr>
-          <w:noProof/>
-        </w:rPr>
-        <w:t>15</w:t>
-      </w:r>
-      <w:r>
-        <w:rPr>
-          <w:noProof/>
-        </w:rPr>
-        <w:fldChar w:fldCharType="end"/>
-      </w:r>
+      <w:fldSimple w:instr=" SEQ Ilustración \* ARABIC ">
+        <w:r>
+          <w:rPr>
+            <w:noProof/>
+          </w:rPr>
+          <w:t>15</w:t>
+        </w:r>
+      </w:fldSimple>
       <w:r>
         <w:t xml:space="preserve"> Modelo relacional de la base de datos</w:t>
       </w:r>
@@ -12742,11 +12499,11 @@
           <w:numId w:val="1"/>
         </w:numPr>
       </w:pPr>
-      <w:bookmarkStart w:id="36" w:name="_Toc500949086"/>
+      <w:bookmarkStart w:id="37" w:name="_Toc500949086"/>
       <w:r>
         <w:t>Modelo de clases</w:t>
       </w:r>
-      <w:bookmarkEnd w:id="36"/>
+      <w:bookmarkEnd w:id="37"/>
     </w:p>
     <w:p>
       <w:r>
@@ -12812,27 +12569,14 @@
       <w:r>
         <w:t xml:space="preserve">Ilustración </w:t>
       </w:r>
-      <w:r>
-        <w:fldChar w:fldCharType="begin"/>
-      </w:r>
-      <w:r>
-        <w:instrText xml:space="preserve"> SEQ Ilustración \* ARABIC </w:instrText>
-      </w:r>
-      <w:r>
-        <w:fldChar w:fldCharType="separate"/>
-      </w:r>
-      <w:r>
-        <w:rPr>
-          <w:noProof/>
-        </w:rPr>
-        <w:t>16</w:t>
-      </w:r>
-      <w:r>
-        <w:rPr>
-          <w:noProof/>
-        </w:rPr>
-        <w:fldChar w:fldCharType="end"/>
-      </w:r>
+      <w:fldSimple w:instr=" SEQ Ilustración \* ARABIC ">
+        <w:r>
+          <w:rPr>
+            <w:noProof/>
+          </w:rPr>
+          <w:t>16</w:t>
+        </w:r>
+      </w:fldSimple>
       <w:r>
         <w:t xml:space="preserve"> Modelo de clases del sistema</w:t>
       </w:r>
@@ -12846,11 +12590,11 @@
           <w:numId w:val="1"/>
         </w:numPr>
       </w:pPr>
-      <w:bookmarkStart w:id="37" w:name="_Toc500949087"/>
+      <w:bookmarkStart w:id="38" w:name="_Toc500949087"/>
       <w:r>
         <w:t>Diagrama de despliegue</w:t>
       </w:r>
-      <w:bookmarkEnd w:id="37"/>
+      <w:bookmarkEnd w:id="38"/>
     </w:p>
     <w:p>
       <w:r>
@@ -12862,7 +12606,6 @@
         <w:keepNext/>
         <w:ind w:left="360"/>
       </w:pPr>
-      <w:bookmarkStart w:id="38" w:name="_GoBack"/>
       <w:r>
         <w:rPr>
           <w:noProof/>
@@ -12910,7 +12653,6 @@
           </wp:inline>
         </w:drawing>
       </w:r>
-      <w:bookmarkEnd w:id="38"/>
     </w:p>
     <w:p>
       <w:pPr>
@@ -12919,27 +12661,14 @@
       <w:r>
         <w:t xml:space="preserve">Ilustración </w:t>
       </w:r>
-      <w:r>
-        <w:fldChar w:fldCharType="begin"/>
-      </w:r>
-      <w:r>
-        <w:instrText xml:space="preserve"> SEQ Ilustración \* ARABIC </w:instrText>
-      </w:r>
-      <w:r>
-        <w:fldChar w:fldCharType="separate"/>
-      </w:r>
-      <w:r>
-        <w:rPr>
-          <w:noProof/>
-        </w:rPr>
-        <w:t>17</w:t>
-      </w:r>
-      <w:r>
-        <w:rPr>
-          <w:noProof/>
-        </w:rPr>
-        <w:fldChar w:fldCharType="end"/>
-      </w:r>
+      <w:fldSimple w:instr=" SEQ Ilustración \* ARABIC ">
+        <w:r>
+          <w:rPr>
+            <w:noProof/>
+          </w:rPr>
+          <w:t>17</w:t>
+        </w:r>
+      </w:fldSimple>
       <w:r>
         <w:t xml:space="preserve"> Diagrama de despliegue del sistema</w:t>
       </w:r>
@@ -12992,7 +12721,6 @@
         <w:docPartUnique/>
       </w:docPartObj>
     </w:sdtPr>
-    <w:sdtEndPr/>
     <w:sdtContent>
       <w:p>
         <w:pPr>
@@ -13094,7 +12822,7 @@
             <w:noProof/>
             <w:lang w:val="es-ES"/>
           </w:rPr>
-          <w:t>23</w:t>
+          <w:t>17</w:t>
         </w:r>
         <w:r>
           <w:fldChar w:fldCharType="end"/>
@@ -16684,7 +16412,7 @@
 </file>
 
 <file path=customXml/itemProps1.xml><?xml version="1.0" encoding="utf-8"?>
-<ds:datastoreItem xmlns:ds="http://schemas.openxmlformats.org/officeDocument/2006/customXml" ds:itemID="{7319E222-6B27-4465-9092-9EE4D82A444B}">
+<ds:datastoreItem xmlns:ds="http://schemas.openxmlformats.org/officeDocument/2006/customXml" ds:itemID="{CE00A10D-0841-40BE-BD32-C796B6BC43A3}">
   <ds:schemaRefs>
     <ds:schemaRef ds:uri="http://schemas.openxmlformats.org/officeDocument/2006/bibliography"/>
   </ds:schemaRefs>

</xml_diff>

<commit_message>
Ligeros cambios en la documentación
</commit_message>
<xml_diff>
--- a/Documentación/Especificación de requerimientos/Cinco en Línea - Especificación de requerimientos.docx
+++ b/Documentación/Especificación de requerimientos/Cinco en Línea - Especificación de requerimientos.docx
@@ -153,6 +153,7 @@
                                     <w:dataBinding w:prefixMappings="xmlns:ns0='http://purl.org/dc/elements/1.1/' xmlns:ns1='http://schemas.openxmlformats.org/package/2006/metadata/core-properties' " w:xpath="/ns1:coreProperties[1]/ns0:subject[1]" w:storeItemID="{6C3C8BC8-F283-45AE-878A-BAB7291924A1}"/>
                                     <w:text/>
                                   </w:sdtPr>
+                                  <w:sdtEndPr/>
                                   <w:sdtContent>
                                     <w:r>
                                       <w:rPr>
@@ -267,6 +268,7 @@
                               <w:dataBinding w:prefixMappings="xmlns:ns0='http://purl.org/dc/elements/1.1/' xmlns:ns1='http://schemas.openxmlformats.org/package/2006/metadata/core-properties' " w:xpath="/ns1:coreProperties[1]/ns0:subject[1]" w:storeItemID="{6C3C8BC8-F283-45AE-878A-BAB7291924A1}"/>
                               <w:text/>
                             </w:sdtPr>
+                            <w:sdtEndPr/>
                             <w:sdtContent>
                               <w:r>
                                 <w:rPr>
@@ -371,6 +373,7 @@
                                     <w:dataBinding w:prefixMappings="xmlns:ns0='http://schemas.openxmlformats.org/officeDocument/2006/extended-properties' " w:xpath="/ns0:Properties[1]/ns0:Company[1]" w:storeItemID="{6668398D-A668-4E3E-A5EB-62B293D839F1}"/>
                                     <w:text/>
                                   </w:sdtPr>
+                                  <w:sdtEndPr/>
                                   <w:sdtContent>
                                     <w:r>
                                       <w:rPr>
@@ -396,6 +399,7 @@
                                   <w:dataBinding w:prefixMappings="xmlns:ns0='http://purl.org/dc/elements/1.1/' xmlns:ns1='http://schemas.openxmlformats.org/package/2006/metadata/core-properties' " w:xpath="/ns1:coreProperties[1]/ns1:category[1]" w:storeItemID="{6C3C8BC8-F283-45AE-878A-BAB7291924A1}"/>
                                   <w:text/>
                                 </w:sdtPr>
+                                <w:sdtEndPr/>
                                 <w:sdtContent>
                                   <w:p>
                                     <w:pPr>
@@ -466,6 +470,7 @@
                               <w:dataBinding w:prefixMappings="xmlns:ns0='http://schemas.openxmlformats.org/officeDocument/2006/extended-properties' " w:xpath="/ns0:Properties[1]/ns0:Company[1]" w:storeItemID="{6668398D-A668-4E3E-A5EB-62B293D839F1}"/>
                               <w:text/>
                             </w:sdtPr>
+                            <w:sdtEndPr/>
                             <w:sdtContent>
                               <w:r>
                                 <w:rPr>
@@ -491,6 +496,7 @@
                             <w:dataBinding w:prefixMappings="xmlns:ns0='http://purl.org/dc/elements/1.1/' xmlns:ns1='http://schemas.openxmlformats.org/package/2006/metadata/core-properties' " w:xpath="/ns1:coreProperties[1]/ns1:category[1]" w:storeItemID="{6C3C8BC8-F283-45AE-878A-BAB7291924A1}"/>
                             <w:text/>
                           </w:sdtPr>
+                          <w:sdtEndPr/>
                           <w:sdtContent>
                             <w:p>
                               <w:pPr>
@@ -6249,14 +6255,27 @@
       <w:r>
         <w:t xml:space="preserve">Ilustración </w:t>
       </w:r>
-      <w:fldSimple w:instr=" SEQ Ilustración \* ARABIC ">
-        <w:r>
-          <w:rPr>
-            <w:noProof/>
-          </w:rPr>
-          <w:t>1</w:t>
-        </w:r>
-      </w:fldSimple>
+      <w:r>
+        <w:fldChar w:fldCharType="begin"/>
+      </w:r>
+      <w:r>
+        <w:instrText xml:space="preserve"> SEQ Ilustración \* ARABIC </w:instrText>
+      </w:r>
+      <w:r>
+        <w:fldChar w:fldCharType="separate"/>
+      </w:r>
+      <w:r>
+        <w:rPr>
+          <w:noProof/>
+        </w:rPr>
+        <w:t>1</w:t>
+      </w:r>
+      <w:r>
+        <w:rPr>
+          <w:noProof/>
+        </w:rPr>
+        <w:fldChar w:fldCharType="end"/>
+      </w:r>
       <w:r>
         <w:t xml:space="preserve"> Diagrama de casos de uso del juego Cinco en Línea</w:t>
       </w:r>
@@ -11565,14 +11584,27 @@
       <w:r>
         <w:t xml:space="preserve">Ilustración </w:t>
       </w:r>
-      <w:fldSimple w:instr=" SEQ Ilustración \* ARABIC ">
-        <w:r>
-          <w:rPr>
-            <w:noProof/>
-          </w:rPr>
-          <w:t>2</w:t>
-        </w:r>
-      </w:fldSimple>
+      <w:r>
+        <w:fldChar w:fldCharType="begin"/>
+      </w:r>
+      <w:r>
+        <w:instrText xml:space="preserve"> SEQ Ilustración \* ARABIC </w:instrText>
+      </w:r>
+      <w:r>
+        <w:fldChar w:fldCharType="separate"/>
+      </w:r>
+      <w:r>
+        <w:rPr>
+          <w:noProof/>
+        </w:rPr>
+        <w:t>2</w:t>
+      </w:r>
+      <w:r>
+        <w:rPr>
+          <w:noProof/>
+        </w:rPr>
+        <w:fldChar w:fldCharType="end"/>
+      </w:r>
       <w:r>
         <w:t xml:space="preserve"> Venta</w:t>
       </w:r>
@@ -11642,14 +11674,27 @@
       <w:r>
         <w:t xml:space="preserve">Ilustración </w:t>
       </w:r>
-      <w:fldSimple w:instr=" SEQ Ilustración \* ARABIC ">
-        <w:r>
-          <w:rPr>
-            <w:noProof/>
-          </w:rPr>
-          <w:t>3</w:t>
-        </w:r>
-      </w:fldSimple>
+      <w:r>
+        <w:fldChar w:fldCharType="begin"/>
+      </w:r>
+      <w:r>
+        <w:instrText xml:space="preserve"> SEQ Ilustración \* ARABIC </w:instrText>
+      </w:r>
+      <w:r>
+        <w:fldChar w:fldCharType="separate"/>
+      </w:r>
+      <w:r>
+        <w:rPr>
+          <w:noProof/>
+        </w:rPr>
+        <w:t>3</w:t>
+      </w:r>
+      <w:r>
+        <w:rPr>
+          <w:noProof/>
+        </w:rPr>
+        <w:fldChar w:fldCharType="end"/>
+      </w:r>
       <w:r>
         <w:t xml:space="preserve"> Ventana de registro de un nuevo usuario</w:t>
       </w:r>
@@ -11720,14 +11765,27 @@
       <w:r>
         <w:t xml:space="preserve">Ilustración </w:t>
       </w:r>
-      <w:fldSimple w:instr=" SEQ Ilustración \* ARABIC ">
-        <w:r>
-          <w:rPr>
-            <w:noProof/>
-          </w:rPr>
-          <w:t>4</w:t>
-        </w:r>
-      </w:fldSimple>
+      <w:r>
+        <w:fldChar w:fldCharType="begin"/>
+      </w:r>
+      <w:r>
+        <w:instrText xml:space="preserve"> SEQ Ilustración \* ARABIC </w:instrText>
+      </w:r>
+      <w:r>
+        <w:fldChar w:fldCharType="separate"/>
+      </w:r>
+      <w:r>
+        <w:rPr>
+          <w:noProof/>
+        </w:rPr>
+        <w:t>4</w:t>
+      </w:r>
+      <w:r>
+        <w:rPr>
+          <w:noProof/>
+        </w:rPr>
+        <w:fldChar w:fldCharType="end"/>
+      </w:r>
       <w:r>
         <w:t xml:space="preserve"> Menú principal con opciones Entrar a </w:t>
       </w:r>
@@ -11742,7 +11800,6 @@
       <w:pPr>
         <w:keepNext/>
       </w:pPr>
-      <w:bookmarkStart w:id="30" w:name="_GoBack"/>
       <w:r>
         <w:rPr>
           <w:noProof/>
@@ -11798,7 +11855,6 @@
           </wp:inline>
         </w:drawing>
       </w:r>
-      <w:bookmarkEnd w:id="30"/>
     </w:p>
     <w:p>
       <w:pPr>
@@ -11807,14 +11863,27 @@
       <w:r>
         <w:t xml:space="preserve">Ilustración </w:t>
       </w:r>
-      <w:fldSimple w:instr=" SEQ Ilustración \* ARABIC ">
-        <w:r>
-          <w:rPr>
-            <w:noProof/>
-          </w:rPr>
-          <w:t>5</w:t>
-        </w:r>
-      </w:fldSimple>
+      <w:r>
+        <w:fldChar w:fldCharType="begin"/>
+      </w:r>
+      <w:r>
+        <w:instrText xml:space="preserve"> SEQ Ilustración \* ARABIC </w:instrText>
+      </w:r>
+      <w:r>
+        <w:fldChar w:fldCharType="separate"/>
+      </w:r>
+      <w:r>
+        <w:rPr>
+          <w:noProof/>
+        </w:rPr>
+        <w:t>5</w:t>
+      </w:r>
+      <w:r>
+        <w:rPr>
+          <w:noProof/>
+        </w:rPr>
+        <w:fldChar w:fldCharType="end"/>
+      </w:r>
       <w:r>
         <w:t xml:space="preserve"> Ventana del </w:t>
       </w:r>
@@ -12172,11 +12241,11 @@
           <w:numId w:val="1"/>
         </w:numPr>
       </w:pPr>
-      <w:bookmarkStart w:id="31" w:name="_Toc500949080"/>
+      <w:bookmarkStart w:id="30" w:name="_Toc500949080"/>
       <w:r>
         <w:t>Requerimientos de rendimiento</w:t>
       </w:r>
-      <w:bookmarkEnd w:id="31"/>
+      <w:bookmarkEnd w:id="30"/>
     </w:p>
     <w:p>
       <w:r>
@@ -12211,11 +12280,11 @@
           <w:numId w:val="1"/>
         </w:numPr>
       </w:pPr>
-      <w:bookmarkStart w:id="32" w:name="_Toc500949081"/>
+      <w:bookmarkStart w:id="31" w:name="_Toc500949081"/>
       <w:r>
         <w:t>Restricciones de diseño</w:t>
       </w:r>
-      <w:bookmarkEnd w:id="32"/>
+      <w:bookmarkEnd w:id="31"/>
     </w:p>
     <w:p>
       <w:r>
@@ -12230,11 +12299,11 @@
           <w:numId w:val="1"/>
         </w:numPr>
       </w:pPr>
-      <w:bookmarkStart w:id="33" w:name="_Toc500949082"/>
+      <w:bookmarkStart w:id="32" w:name="_Toc500949082"/>
       <w:r>
         <w:t>Atributos del sistema</w:t>
       </w:r>
-      <w:bookmarkEnd w:id="33"/>
+      <w:bookmarkEnd w:id="32"/>
     </w:p>
     <w:p>
       <w:r>
@@ -12253,11 +12322,11 @@
           <w:numId w:val="1"/>
         </w:numPr>
       </w:pPr>
-      <w:bookmarkStart w:id="34" w:name="_Toc500949083"/>
+      <w:bookmarkStart w:id="33" w:name="_Toc500949083"/>
       <w:r>
         <w:t>Otros requerimientos</w:t>
       </w:r>
-      <w:bookmarkEnd w:id="34"/>
+      <w:bookmarkEnd w:id="33"/>
     </w:p>
     <w:p>
       <w:r>
@@ -12307,11 +12376,11 @@
       <w:r>
         <w:t xml:space="preserve"> </w:t>
       </w:r>
-      <w:bookmarkStart w:id="35" w:name="_Toc500949084"/>
+      <w:bookmarkStart w:id="34" w:name="_Toc500949084"/>
       <w:r>
         <w:t>Apéndices</w:t>
       </w:r>
-      <w:bookmarkEnd w:id="35"/>
+      <w:bookmarkEnd w:id="34"/>
       <w:r>
         <w:t xml:space="preserve"> </w:t>
       </w:r>
@@ -12335,11 +12404,11 @@
           <w:numId w:val="1"/>
         </w:numPr>
       </w:pPr>
-      <w:bookmarkStart w:id="36" w:name="_Toc500949085"/>
+      <w:bookmarkStart w:id="35" w:name="_Toc500949085"/>
       <w:r>
         <w:t>Modelo de datos</w:t>
       </w:r>
-      <w:bookmarkEnd w:id="36"/>
+      <w:bookmarkEnd w:id="35"/>
     </w:p>
     <w:p>
       <w:r>
@@ -12407,14 +12476,9 @@
       <w:r>
         <w:t xml:space="preserve">Ilustración </w:t>
       </w:r>
-      <w:fldSimple w:instr=" SEQ Ilustración \* ARABIC ">
-        <w:r>
-          <w:rPr>
-            <w:noProof/>
-          </w:rPr>
-          <w:t>14</w:t>
-        </w:r>
-      </w:fldSimple>
+      <w:r>
+        <w:t>11</w:t>
+      </w:r>
       <w:r>
         <w:t xml:space="preserve"> Diagrama E-R</w:t>
       </w:r>
@@ -12479,14 +12543,27 @@
       <w:r>
         <w:t xml:space="preserve">Ilustración </w:t>
       </w:r>
-      <w:fldSimple w:instr=" SEQ Ilustración \* ARABIC ">
-        <w:r>
-          <w:rPr>
-            <w:noProof/>
-          </w:rPr>
-          <w:t>15</w:t>
-        </w:r>
-      </w:fldSimple>
+      <w:r>
+        <w:fldChar w:fldCharType="begin"/>
+      </w:r>
+      <w:r>
+        <w:instrText xml:space="preserve"> SEQ Ilustración \* ARABIC </w:instrText>
+      </w:r>
+      <w:r>
+        <w:fldChar w:fldCharType="separate"/>
+      </w:r>
+      <w:r>
+        <w:rPr>
+          <w:noProof/>
+        </w:rPr>
+        <w:t>15</w:t>
+      </w:r>
+      <w:r>
+        <w:rPr>
+          <w:noProof/>
+        </w:rPr>
+        <w:fldChar w:fldCharType="end"/>
+      </w:r>
       <w:r>
         <w:t xml:space="preserve"> Modelo relacional de la base de datos</w:t>
       </w:r>
@@ -12499,11 +12576,11 @@
           <w:numId w:val="1"/>
         </w:numPr>
       </w:pPr>
-      <w:bookmarkStart w:id="37" w:name="_Toc500949086"/>
+      <w:bookmarkStart w:id="36" w:name="_Toc500949086"/>
       <w:r>
         <w:t>Modelo de clases</w:t>
       </w:r>
-      <w:bookmarkEnd w:id="37"/>
+      <w:bookmarkEnd w:id="36"/>
     </w:p>
     <w:p>
       <w:r>
@@ -12569,14 +12646,36 @@
       <w:r>
         <w:t xml:space="preserve">Ilustración </w:t>
       </w:r>
-      <w:fldSimple w:instr=" SEQ Ilustración \* ARABIC ">
-        <w:r>
-          <w:rPr>
-            <w:noProof/>
-          </w:rPr>
-          <w:t>16</w:t>
-        </w:r>
-      </w:fldSimple>
+      <w:r>
+        <w:fldChar w:fldCharType="begin"/>
+      </w:r>
+      <w:r>
+        <w:instrText xml:space="preserve"> SEQ Ilustración</w:instrText>
+      </w:r>
+      <w:r>
+        <w:instrText xml:space="preserve"> \* ARABIC </w:instrText>
+      </w:r>
+      <w:r>
+        <w:fldChar w:fldCharType="separate"/>
+      </w:r>
+      <w:r>
+        <w:rPr>
+          <w:noProof/>
+        </w:rPr>
+        <w:t>1</w:t>
+      </w:r>
+      <w:r>
+        <w:rPr>
+          <w:noProof/>
+        </w:rPr>
+        <w:fldChar w:fldCharType="end"/>
+      </w:r>
+      <w:r>
+        <w:rPr>
+          <w:noProof/>
+        </w:rPr>
+        <w:t>2</w:t>
+      </w:r>
       <w:r>
         <w:t xml:space="preserve"> Modelo de clases del sistema</w:t>
       </w:r>
@@ -12590,11 +12689,11 @@
           <w:numId w:val="1"/>
         </w:numPr>
       </w:pPr>
-      <w:bookmarkStart w:id="38" w:name="_Toc500949087"/>
+      <w:bookmarkStart w:id="37" w:name="_Toc500949087"/>
       <w:r>
         <w:t>Diagrama de despliegue</w:t>
       </w:r>
-      <w:bookmarkEnd w:id="38"/>
+      <w:bookmarkEnd w:id="37"/>
     </w:p>
     <w:p>
       <w:r>
@@ -12661,14 +12760,35 @@
       <w:r>
         <w:t xml:space="preserve">Ilustración </w:t>
       </w:r>
-      <w:fldSimple w:instr=" SEQ Ilustración \* ARABIC ">
-        <w:r>
-          <w:rPr>
-            <w:noProof/>
-          </w:rPr>
-          <w:t>17</w:t>
-        </w:r>
-      </w:fldSimple>
+      <w:r>
+        <w:fldChar w:fldCharType="begin"/>
+      </w:r>
+      <w:r>
+        <w:instrText xml:space="preserve"> SEQ Ilustración \* ARABIC </w:instrText>
+      </w:r>
+      <w:r>
+        <w:fldChar w:fldCharType="separate"/>
+      </w:r>
+      <w:r>
+        <w:rPr>
+          <w:noProof/>
+        </w:rPr>
+        <w:t>1</w:t>
+      </w:r>
+      <w:r>
+        <w:rPr>
+          <w:noProof/>
+        </w:rPr>
+        <w:fldChar w:fldCharType="end"/>
+      </w:r>
+      <w:r>
+        <w:rPr>
+          <w:noProof/>
+        </w:rPr>
+        <w:t>3</w:t>
+      </w:r>
+      <w:bookmarkStart w:id="38" w:name="_GoBack"/>
+      <w:bookmarkEnd w:id="38"/>
       <w:r>
         <w:t xml:space="preserve"> Diagrama de despliegue del sistema</w:t>
       </w:r>
@@ -12721,6 +12841,7 @@
         <w:docPartUnique/>
       </w:docPartObj>
     </w:sdtPr>
+    <w:sdtEndPr/>
     <w:sdtContent>
       <w:p>
         <w:pPr>
@@ -12822,7 +12943,7 @@
             <w:noProof/>
             <w:lang w:val="es-ES"/>
           </w:rPr>
-          <w:t>17</w:t>
+          <w:t>23</w:t>
         </w:r>
         <w:r>
           <w:fldChar w:fldCharType="end"/>
@@ -16412,7 +16533,7 @@
 </file>
 
 <file path=customXml/itemProps1.xml><?xml version="1.0" encoding="utf-8"?>
-<ds:datastoreItem xmlns:ds="http://schemas.openxmlformats.org/officeDocument/2006/customXml" ds:itemID="{CE00A10D-0841-40BE-BD32-C796B6BC43A3}">
+<ds:datastoreItem xmlns:ds="http://schemas.openxmlformats.org/officeDocument/2006/customXml" ds:itemID="{592DA986-1047-4AE2-95EA-66296D0A7721}">
   <ds:schemaRefs>
     <ds:schemaRef ds:uri="http://schemas.openxmlformats.org/officeDocument/2006/bibliography"/>
   </ds:schemaRefs>

</xml_diff>